<commit_message>
added question 129 to WL questions
</commit_message>
<xml_diff>
--- a/public/Exam Notes/Third set of ML questions - WL.docx
+++ b/public/Exam Notes/Third set of ML questions - WL.docx
@@ -186,7 +186,7 @@
       <w:pPr>
         <w:numPr>
           <w:ilvl w:val="0"/>
-          <w:numId w:val="81"/>
+          <w:numId w:val="82"/>
         </w:numPr>
         <w:ind w:left="720" w:hanging="360"/>
         <w:rPr>
@@ -205,7 +205,7 @@
       <w:pPr>
         <w:numPr>
           <w:ilvl w:val="0"/>
-          <w:numId w:val="81"/>
+          <w:numId w:val="82"/>
         </w:numPr>
         <w:ind w:left="720" w:hanging="360"/>
         <w:rPr>
@@ -224,7 +224,7 @@
       <w:pPr>
         <w:numPr>
           <w:ilvl w:val="0"/>
-          <w:numId w:val="81"/>
+          <w:numId w:val="82"/>
         </w:numPr>
         <w:ind w:left="720" w:hanging="360"/>
         <w:rPr>
@@ -243,7 +243,7 @@
       <w:pPr>
         <w:numPr>
           <w:ilvl w:val="0"/>
-          <w:numId w:val="81"/>
+          <w:numId w:val="82"/>
         </w:numPr>
         <w:ind w:left="720" w:hanging="360"/>
         <w:rPr>
@@ -1225,7 +1225,7 @@
       <w:pPr>
         <w:numPr>
           <w:ilvl w:val="0"/>
-          <w:numId w:val="35"/>
+          <w:numId w:val="36"/>
         </w:numPr>
         <w:ind w:left="720" w:hanging="360"/>
         <w:rPr>
@@ -1250,7 +1250,7 @@
       <w:pPr>
         <w:numPr>
           <w:ilvl w:val="0"/>
-          <w:numId w:val="35"/>
+          <w:numId w:val="36"/>
         </w:numPr>
         <w:ind w:left="720" w:hanging="360"/>
         <w:rPr>
@@ -1275,7 +1275,7 @@
       <w:pPr>
         <w:numPr>
           <w:ilvl w:val="0"/>
-          <w:numId w:val="35"/>
+          <w:numId w:val="36"/>
         </w:numPr>
         <w:ind w:left="720" w:hanging="360"/>
         <w:rPr>
@@ -1300,7 +1300,7 @@
       <w:pPr>
         <w:numPr>
           <w:ilvl w:val="0"/>
-          <w:numId w:val="35"/>
+          <w:numId w:val="36"/>
         </w:numPr>
         <w:ind w:left="720" w:hanging="360"/>
         <w:rPr>
@@ -1809,7 +1809,7 @@
       <w:pPr>
         <w:numPr>
           <w:ilvl w:val="0"/>
-          <w:numId w:val="32"/>
+          <w:numId w:val="33"/>
         </w:numPr>
         <w:ind w:left="720" w:hanging="360"/>
         <w:rPr>
@@ -1828,7 +1828,7 @@
       <w:pPr>
         <w:numPr>
           <w:ilvl w:val="0"/>
-          <w:numId w:val="32"/>
+          <w:numId w:val="33"/>
         </w:numPr>
         <w:ind w:left="720" w:hanging="360"/>
         <w:rPr>
@@ -1847,7 +1847,7 @@
       <w:pPr>
         <w:numPr>
           <w:ilvl w:val="0"/>
-          <w:numId w:val="32"/>
+          <w:numId w:val="33"/>
         </w:numPr>
         <w:ind w:left="720" w:hanging="360"/>
         <w:rPr>
@@ -1866,7 +1866,7 @@
       <w:pPr>
         <w:numPr>
           <w:ilvl w:val="0"/>
-          <w:numId w:val="32"/>
+          <w:numId w:val="33"/>
         </w:numPr>
         <w:ind w:left="720" w:hanging="360"/>
         <w:rPr>
@@ -1885,7 +1885,7 @@
       <w:pPr>
         <w:numPr>
           <w:ilvl w:val="0"/>
-          <w:numId w:val="32"/>
+          <w:numId w:val="33"/>
         </w:numPr>
         <w:ind w:left="720" w:hanging="360"/>
         <w:rPr>
@@ -1904,7 +1904,7 @@
       <w:pPr>
         <w:numPr>
           <w:ilvl w:val="0"/>
-          <w:numId w:val="32"/>
+          <w:numId w:val="33"/>
         </w:numPr>
         <w:ind w:left="720" w:hanging="360"/>
         <w:rPr>
@@ -1923,7 +1923,7 @@
       <w:pPr>
         <w:numPr>
           <w:ilvl w:val="0"/>
-          <w:numId w:val="32"/>
+          <w:numId w:val="33"/>
         </w:numPr>
         <w:ind w:left="720" w:hanging="360"/>
         <w:rPr>
@@ -3202,7 +3202,7 @@
       <w:pPr>
         <w:numPr>
           <w:ilvl w:val="0"/>
-          <w:numId w:val="68"/>
+          <w:numId w:val="69"/>
         </w:numPr>
         <w:ind w:left="720" w:hanging="360"/>
         <w:rPr>
@@ -3221,7 +3221,7 @@
       <w:pPr>
         <w:numPr>
           <w:ilvl w:val="0"/>
-          <w:numId w:val="68"/>
+          <w:numId w:val="69"/>
         </w:numPr>
         <w:ind w:left="720" w:hanging="360"/>
         <w:rPr>
@@ -3270,7 +3270,7 @@
       <w:pPr>
         <w:numPr>
           <w:ilvl w:val="0"/>
-          <w:numId w:val="68"/>
+          <w:numId w:val="69"/>
         </w:numPr>
         <w:ind w:left="720" w:hanging="360"/>
         <w:rPr>
@@ -3319,7 +3319,7 @@
       <w:pPr>
         <w:numPr>
           <w:ilvl w:val="0"/>
-          <w:numId w:val="68"/>
+          <w:numId w:val="69"/>
         </w:numPr>
         <w:ind w:left="720" w:hanging="360"/>
         <w:rPr>
@@ -3384,7 +3384,7 @@
       <w:pPr>
         <w:numPr>
           <w:ilvl w:val="0"/>
-          <w:numId w:val="68"/>
+          <w:numId w:val="69"/>
         </w:numPr>
         <w:ind w:left="720" w:hanging="360"/>
         <w:rPr>
@@ -3433,7 +3433,7 @@
       <w:pPr>
         <w:numPr>
           <w:ilvl w:val="0"/>
-          <w:numId w:val="68"/>
+          <w:numId w:val="69"/>
         </w:numPr>
         <w:ind w:left="720" w:hanging="360"/>
         <w:rPr>
@@ -4209,7 +4209,7 @@
       <w:pPr>
         <w:numPr>
           <w:ilvl w:val="0"/>
-          <w:numId w:val="56"/>
+          <w:numId w:val="57"/>
         </w:numPr>
         <w:ind w:left="720" w:hanging="360"/>
         <w:rPr>
@@ -4228,7 +4228,7 @@
       <w:pPr>
         <w:numPr>
           <w:ilvl w:val="0"/>
-          <w:numId w:val="56"/>
+          <w:numId w:val="57"/>
         </w:numPr>
         <w:ind w:left="720" w:hanging="360"/>
         <w:rPr>
@@ -4247,7 +4247,7 @@
       <w:pPr>
         <w:numPr>
           <w:ilvl w:val="0"/>
-          <w:numId w:val="56"/>
+          <w:numId w:val="57"/>
         </w:numPr>
         <w:ind w:left="720" w:hanging="360"/>
         <w:rPr>
@@ -4266,7 +4266,7 @@
       <w:pPr>
         <w:numPr>
           <w:ilvl w:val="0"/>
-          <w:numId w:val="56"/>
+          <w:numId w:val="57"/>
         </w:numPr>
         <w:ind w:left="720" w:hanging="360"/>
         <w:rPr>
@@ -4292,7 +4292,7 @@
       <w:pPr>
         <w:numPr>
           <w:ilvl w:val="0"/>
-          <w:numId w:val="56"/>
+          <w:numId w:val="57"/>
         </w:numPr>
         <w:ind w:left="720" w:hanging="360"/>
         <w:rPr>
@@ -4749,7 +4749,7 @@
       <w:pPr>
         <w:numPr>
           <w:ilvl w:val="0"/>
-          <w:numId w:val="73"/>
+          <w:numId w:val="74"/>
         </w:numPr>
         <w:ind w:left="720" w:hanging="360"/>
         <w:rPr>
@@ -4768,7 +4768,7 @@
       <w:pPr>
         <w:numPr>
           <w:ilvl w:val="0"/>
-          <w:numId w:val="73"/>
+          <w:numId w:val="74"/>
         </w:numPr>
         <w:ind w:left="720" w:hanging="360"/>
         <w:rPr>
@@ -4787,7 +4787,7 @@
       <w:pPr>
         <w:numPr>
           <w:ilvl w:val="0"/>
-          <w:numId w:val="73"/>
+          <w:numId w:val="74"/>
         </w:numPr>
         <w:ind w:left="720" w:hanging="360"/>
         <w:rPr>
@@ -4806,7 +4806,7 @@
       <w:pPr>
         <w:numPr>
           <w:ilvl w:val="0"/>
-          <w:numId w:val="73"/>
+          <w:numId w:val="74"/>
         </w:numPr>
         <w:ind w:left="720" w:hanging="360"/>
         <w:rPr>
@@ -4825,7 +4825,7 @@
       <w:pPr>
         <w:numPr>
           <w:ilvl w:val="0"/>
-          <w:numId w:val="73"/>
+          <w:numId w:val="74"/>
         </w:numPr>
         <w:ind w:left="720" w:hanging="360"/>
         <w:rPr>
@@ -5351,7 +5351,7 @@
       <w:pPr>
         <w:numPr>
           <w:ilvl w:val="0"/>
-          <w:numId w:val="84"/>
+          <w:numId w:val="85"/>
         </w:numPr>
         <w:ind w:left="720" w:hanging="360"/>
         <w:rPr>
@@ -5370,7 +5370,7 @@
       <w:pPr>
         <w:numPr>
           <w:ilvl w:val="0"/>
-          <w:numId w:val="84"/>
+          <w:numId w:val="85"/>
         </w:numPr>
         <w:ind w:left="720" w:hanging="360"/>
         <w:rPr>
@@ -5389,7 +5389,7 @@
       <w:pPr>
         <w:numPr>
           <w:ilvl w:val="0"/>
-          <w:numId w:val="84"/>
+          <w:numId w:val="85"/>
         </w:numPr>
         <w:ind w:left="720" w:hanging="360"/>
         <w:rPr>
@@ -5408,7 +5408,7 @@
       <w:pPr>
         <w:numPr>
           <w:ilvl w:val="0"/>
-          <w:numId w:val="84"/>
+          <w:numId w:val="85"/>
         </w:numPr>
         <w:ind w:left="720" w:hanging="360"/>
         <w:rPr>
@@ -5427,7 +5427,7 @@
       <w:pPr>
         <w:numPr>
           <w:ilvl w:val="0"/>
-          <w:numId w:val="84"/>
+          <w:numId w:val="85"/>
         </w:numPr>
         <w:ind w:left="720" w:hanging="360"/>
         <w:rPr>
@@ -5446,7 +5446,7 @@
       <w:pPr>
         <w:numPr>
           <w:ilvl w:val="0"/>
-          <w:numId w:val="84"/>
+          <w:numId w:val="85"/>
         </w:numPr>
         <w:ind w:left="720" w:hanging="360"/>
         <w:rPr>
@@ -6165,7 +6165,7 @@
       <w:pPr>
         <w:numPr>
           <w:ilvl w:val="0"/>
-          <w:numId w:val="59"/>
+          <w:numId w:val="60"/>
         </w:numPr>
         <w:ind w:left="720" w:hanging="360"/>
         <w:rPr>
@@ -6185,7 +6185,7 @@
       <w:pPr>
         <w:numPr>
           <w:ilvl w:val="0"/>
-          <w:numId w:val="59"/>
+          <w:numId w:val="60"/>
         </w:numPr>
         <w:ind w:left="720" w:hanging="360"/>
         <w:rPr>
@@ -6205,7 +6205,7 @@
       <w:pPr>
         <w:numPr>
           <w:ilvl w:val="0"/>
-          <w:numId w:val="59"/>
+          <w:numId w:val="60"/>
         </w:numPr>
         <w:ind w:left="720" w:hanging="360"/>
         <w:rPr>
@@ -6225,7 +6225,7 @@
       <w:pPr>
         <w:numPr>
           <w:ilvl w:val="0"/>
-          <w:numId w:val="59"/>
+          <w:numId w:val="60"/>
         </w:numPr>
         <w:ind w:left="720" w:hanging="360"/>
         <w:rPr>
@@ -6245,7 +6245,7 @@
       <w:pPr>
         <w:numPr>
           <w:ilvl w:val="0"/>
-          <w:numId w:val="59"/>
+          <w:numId w:val="60"/>
         </w:numPr>
         <w:ind w:left="720" w:hanging="360"/>
         <w:rPr>
@@ -6265,7 +6265,7 @@
       <w:pPr>
         <w:numPr>
           <w:ilvl w:val="0"/>
-          <w:numId w:val="59"/>
+          <w:numId w:val="60"/>
         </w:numPr>
         <w:ind w:left="720" w:hanging="360"/>
         <w:rPr>
@@ -7786,7 +7786,7 @@
       <w:pPr>
         <w:numPr>
           <w:ilvl w:val="0"/>
-          <w:numId w:val="38"/>
+          <w:numId w:val="39"/>
         </w:numPr>
         <w:ind w:left="720" w:hanging="360"/>
         <w:rPr>
@@ -7806,7 +7806,7 @@
       <w:pPr>
         <w:numPr>
           <w:ilvl w:val="0"/>
-          <w:numId w:val="38"/>
+          <w:numId w:val="39"/>
         </w:numPr>
         <w:ind w:left="720" w:hanging="360"/>
         <w:rPr>
@@ -7826,7 +7826,7 @@
       <w:pPr>
         <w:numPr>
           <w:ilvl w:val="0"/>
-          <w:numId w:val="38"/>
+          <w:numId w:val="39"/>
         </w:numPr>
         <w:ind w:left="720" w:hanging="360"/>
         <w:rPr>
@@ -7845,7 +7845,7 @@
       <w:pPr>
         <w:numPr>
           <w:ilvl w:val="0"/>
-          <w:numId w:val="38"/>
+          <w:numId w:val="39"/>
         </w:numPr>
         <w:ind w:left="720" w:hanging="360"/>
         <w:rPr>
@@ -7864,7 +7864,7 @@
       <w:pPr>
         <w:numPr>
           <w:ilvl w:val="0"/>
-          <w:numId w:val="38"/>
+          <w:numId w:val="39"/>
         </w:numPr>
         <w:ind w:left="720" w:hanging="360"/>
         <w:rPr>
@@ -8457,7 +8457,7 @@
       <w:pPr>
         <w:numPr>
           <w:ilvl w:val="0"/>
-          <w:numId w:val="66"/>
+          <w:numId w:val="67"/>
         </w:numPr>
         <w:ind w:left="720" w:hanging="360"/>
         <w:rPr>
@@ -8482,7 +8482,7 @@
       <w:pPr>
         <w:numPr>
           <w:ilvl w:val="0"/>
-          <w:numId w:val="66"/>
+          <w:numId w:val="67"/>
         </w:numPr>
         <w:ind w:left="720" w:hanging="360"/>
         <w:rPr>
@@ -8515,7 +8515,7 @@
       <w:pPr>
         <w:numPr>
           <w:ilvl w:val="0"/>
-          <w:numId w:val="66"/>
+          <w:numId w:val="67"/>
         </w:numPr>
         <w:ind w:left="720" w:hanging="360"/>
         <w:rPr>
@@ -8566,7 +8566,7 @@
       <w:pPr>
         <w:numPr>
           <w:ilvl w:val="0"/>
-          <w:numId w:val="66"/>
+          <w:numId w:val="67"/>
         </w:numPr>
         <w:ind w:left="720" w:hanging="360"/>
         <w:rPr>
@@ -9095,7 +9095,7 @@
       <w:pPr>
         <w:numPr>
           <w:ilvl w:val="0"/>
-          <w:numId w:val="34"/>
+          <w:numId w:val="35"/>
         </w:numPr>
         <w:ind w:left="720" w:hanging="360"/>
         <w:rPr>
@@ -9121,7 +9121,7 @@
       <w:pPr>
         <w:numPr>
           <w:ilvl w:val="0"/>
-          <w:numId w:val="34"/>
+          <w:numId w:val="35"/>
         </w:numPr>
         <w:ind w:left="720" w:hanging="360"/>
         <w:rPr>
@@ -9141,7 +9141,7 @@
       <w:pPr>
         <w:numPr>
           <w:ilvl w:val="0"/>
-          <w:numId w:val="34"/>
+          <w:numId w:val="35"/>
         </w:numPr>
         <w:ind w:left="720" w:hanging="360"/>
         <w:rPr>
@@ -9161,7 +9161,7 @@
       <w:pPr>
         <w:numPr>
           <w:ilvl w:val="0"/>
-          <w:numId w:val="34"/>
+          <w:numId w:val="35"/>
         </w:numPr>
         <w:ind w:left="720" w:hanging="360"/>
         <w:rPr>
@@ -10222,7 +10222,7 @@
       <w:pPr>
         <w:numPr>
           <w:ilvl w:val="0"/>
-          <w:numId w:val="86"/>
+          <w:numId w:val="87"/>
         </w:numPr>
         <w:ind w:left="720" w:hanging="360"/>
         <w:rPr>
@@ -10247,7 +10247,7 @@
       <w:pPr>
         <w:numPr>
           <w:ilvl w:val="0"/>
-          <w:numId w:val="86"/>
+          <w:numId w:val="87"/>
         </w:numPr>
         <w:ind w:left="720" w:hanging="360"/>
         <w:rPr>
@@ -10267,7 +10267,7 @@
       <w:pPr>
         <w:numPr>
           <w:ilvl w:val="0"/>
-          <w:numId w:val="86"/>
+          <w:numId w:val="87"/>
         </w:numPr>
         <w:ind w:left="720" w:hanging="360"/>
         <w:rPr>
@@ -10288,7 +10288,7 @@
       <w:pPr>
         <w:numPr>
           <w:ilvl w:val="0"/>
-          <w:numId w:val="86"/>
+          <w:numId w:val="87"/>
         </w:numPr>
         <w:ind w:left="720" w:hanging="360"/>
         <w:rPr>
@@ -10726,7 +10726,7 @@
       <w:pPr>
         <w:numPr>
           <w:ilvl w:val="0"/>
-          <w:numId w:val="78"/>
+          <w:numId w:val="79"/>
         </w:numPr>
         <w:ind w:left="720" w:hanging="360"/>
         <w:rPr>
@@ -10752,7 +10752,7 @@
       <w:pPr>
         <w:numPr>
           <w:ilvl w:val="0"/>
-          <w:numId w:val="78"/>
+          <w:numId w:val="79"/>
         </w:numPr>
         <w:ind w:left="720" w:hanging="360"/>
         <w:rPr>
@@ -10772,7 +10772,7 @@
       <w:pPr>
         <w:numPr>
           <w:ilvl w:val="0"/>
-          <w:numId w:val="78"/>
+          <w:numId w:val="79"/>
         </w:numPr>
         <w:ind w:left="720" w:hanging="360"/>
         <w:rPr>
@@ -10794,7 +10794,7 @@
       <w:pPr>
         <w:numPr>
           <w:ilvl w:val="0"/>
-          <w:numId w:val="78"/>
+          <w:numId w:val="79"/>
         </w:numPr>
         <w:ind w:left="720" w:hanging="360"/>
         <w:rPr>
@@ -11232,7 +11232,7 @@
       <w:pPr>
         <w:numPr>
           <w:ilvl w:val="0"/>
-          <w:numId w:val="37"/>
+          <w:numId w:val="38"/>
         </w:numPr>
         <w:ind w:left="720" w:hanging="360"/>
         <w:rPr>
@@ -11258,7 +11258,7 @@
       <w:pPr>
         <w:numPr>
           <w:ilvl w:val="0"/>
-          <w:numId w:val="37"/>
+          <w:numId w:val="38"/>
         </w:numPr>
         <w:ind w:left="720" w:hanging="360"/>
         <w:rPr>
@@ -11278,7 +11278,7 @@
       <w:pPr>
         <w:numPr>
           <w:ilvl w:val="0"/>
-          <w:numId w:val="37"/>
+          <w:numId w:val="38"/>
         </w:numPr>
         <w:ind w:left="720" w:hanging="360"/>
         <w:rPr>
@@ -11300,7 +11300,7 @@
       <w:pPr>
         <w:numPr>
           <w:ilvl w:val="0"/>
-          <w:numId w:val="37"/>
+          <w:numId w:val="38"/>
         </w:numPr>
         <w:ind w:left="720" w:hanging="360"/>
         <w:rPr>
@@ -11787,7 +11787,7 @@
       <w:pPr>
         <w:numPr>
           <w:ilvl w:val="0"/>
-          <w:numId w:val="88"/>
+          <w:numId w:val="89"/>
         </w:numPr>
         <w:ind w:left="720" w:hanging="360"/>
         <w:rPr>
@@ -11813,7 +11813,7 @@
       <w:pPr>
         <w:numPr>
           <w:ilvl w:val="0"/>
-          <w:numId w:val="88"/>
+          <w:numId w:val="89"/>
         </w:numPr>
         <w:ind w:left="720" w:hanging="360"/>
         <w:rPr>
@@ -11833,7 +11833,7 @@
       <w:pPr>
         <w:numPr>
           <w:ilvl w:val="0"/>
-          <w:numId w:val="88"/>
+          <w:numId w:val="89"/>
         </w:numPr>
         <w:ind w:left="720" w:hanging="360"/>
         <w:rPr>
@@ -11855,7 +11855,7 @@
       <w:pPr>
         <w:numPr>
           <w:ilvl w:val="0"/>
-          <w:numId w:val="88"/>
+          <w:numId w:val="89"/>
         </w:numPr>
         <w:ind w:left="720" w:hanging="360"/>
         <w:rPr>
@@ -12337,7 +12337,7 @@
       <w:pPr>
         <w:numPr>
           <w:ilvl w:val="0"/>
-          <w:numId w:val="48"/>
+          <w:numId w:val="49"/>
         </w:numPr>
         <w:ind w:left="720" w:hanging="360"/>
         <w:rPr>
@@ -12368,7 +12368,7 @@
       <w:pPr>
         <w:numPr>
           <w:ilvl w:val="0"/>
-          <w:numId w:val="48"/>
+          <w:numId w:val="49"/>
         </w:numPr>
         <w:ind w:left="720" w:hanging="360"/>
         <w:rPr>
@@ -12388,7 +12388,7 @@
       <w:pPr>
         <w:numPr>
           <w:ilvl w:val="0"/>
-          <w:numId w:val="48"/>
+          <w:numId w:val="49"/>
         </w:numPr>
         <w:ind w:left="720" w:hanging="360"/>
         <w:rPr>
@@ -12419,7 +12419,7 @@
       <w:pPr>
         <w:numPr>
           <w:ilvl w:val="0"/>
-          <w:numId w:val="48"/>
+          <w:numId w:val="49"/>
         </w:numPr>
         <w:ind w:left="720" w:hanging="360"/>
         <w:rPr>
@@ -12450,7 +12450,7 @@
       <w:pPr>
         <w:numPr>
           <w:ilvl w:val="0"/>
-          <w:numId w:val="48"/>
+          <w:numId w:val="49"/>
         </w:numPr>
         <w:ind w:left="720" w:hanging="360"/>
         <w:rPr>
@@ -13013,7 +13013,7 @@
       <w:pPr>
         <w:numPr>
           <w:ilvl w:val="0"/>
-          <w:numId w:val="49"/>
+          <w:numId w:val="50"/>
         </w:numPr>
         <w:ind w:left="720" w:hanging="360"/>
         <w:rPr>
@@ -13036,7 +13036,7 @@
       <w:pPr>
         <w:numPr>
           <w:ilvl w:val="0"/>
-          <w:numId w:val="49"/>
+          <w:numId w:val="50"/>
         </w:numPr>
         <w:ind w:left="720" w:hanging="360"/>
         <w:rPr>
@@ -13062,7 +13062,7 @@
       <w:pPr>
         <w:numPr>
           <w:ilvl w:val="0"/>
-          <w:numId w:val="49"/>
+          <w:numId w:val="50"/>
         </w:numPr>
         <w:ind w:left="720" w:hanging="360"/>
         <w:rPr>
@@ -13088,7 +13088,7 @@
       <w:pPr>
         <w:numPr>
           <w:ilvl w:val="0"/>
-          <w:numId w:val="49"/>
+          <w:numId w:val="50"/>
         </w:numPr>
         <w:ind w:left="720" w:hanging="360"/>
         <w:rPr>
@@ -13114,7 +13114,7 @@
       <w:pPr>
         <w:numPr>
           <w:ilvl w:val="0"/>
-          <w:numId w:val="49"/>
+          <w:numId w:val="50"/>
         </w:numPr>
         <w:ind w:left="720" w:hanging="360"/>
         <w:rPr>
@@ -14373,7 +14373,7 @@
       <w:pPr>
         <w:numPr>
           <w:ilvl w:val="0"/>
-          <w:numId w:val="60"/>
+          <w:numId w:val="61"/>
         </w:numPr>
         <w:ind w:left="720" w:hanging="360"/>
         <w:rPr>
@@ -14398,7 +14398,7 @@
       <w:pPr>
         <w:numPr>
           <w:ilvl w:val="0"/>
-          <w:numId w:val="60"/>
+          <w:numId w:val="61"/>
         </w:numPr>
         <w:ind w:left="720" w:hanging="360"/>
         <w:rPr>
@@ -14423,7 +14423,7 @@
       <w:pPr>
         <w:numPr>
           <w:ilvl w:val="0"/>
-          <w:numId w:val="60"/>
+          <w:numId w:val="61"/>
         </w:numPr>
         <w:ind w:left="720" w:hanging="360"/>
         <w:rPr>
@@ -14449,7 +14449,7 @@
       <w:pPr>
         <w:numPr>
           <w:ilvl w:val="0"/>
-          <w:numId w:val="60"/>
+          <w:numId w:val="61"/>
         </w:numPr>
         <w:ind w:left="720" w:hanging="360"/>
         <w:rPr>
@@ -14940,7 +14940,7 @@
       <w:pPr>
         <w:numPr>
           <w:ilvl w:val="0"/>
-          <w:numId w:val="25"/>
+          <w:numId w:val="26"/>
         </w:numPr>
         <w:ind w:left="720" w:hanging="360"/>
         <w:rPr>
@@ -14966,7 +14966,7 @@
       <w:pPr>
         <w:numPr>
           <w:ilvl w:val="0"/>
-          <w:numId w:val="25"/>
+          <w:numId w:val="26"/>
         </w:numPr>
         <w:ind w:left="720" w:hanging="360"/>
         <w:rPr>
@@ -14992,7 +14992,7 @@
       <w:pPr>
         <w:numPr>
           <w:ilvl w:val="0"/>
-          <w:numId w:val="25"/>
+          <w:numId w:val="26"/>
         </w:numPr>
         <w:ind w:left="720" w:hanging="360"/>
         <w:rPr>
@@ -15018,7 +15018,7 @@
       <w:pPr>
         <w:numPr>
           <w:ilvl w:val="0"/>
-          <w:numId w:val="25"/>
+          <w:numId w:val="26"/>
         </w:numPr>
         <w:ind w:left="720" w:hanging="360"/>
         <w:rPr>
@@ -16827,7 +16827,7 @@
       <w:pPr>
         <w:numPr>
           <w:ilvl w:val="0"/>
-          <w:numId w:val="28"/>
+          <w:numId w:val="29"/>
         </w:numPr>
         <w:ind w:left="720" w:hanging="360"/>
         <w:rPr>
@@ -16852,7 +16852,7 @@
       <w:pPr>
         <w:numPr>
           <w:ilvl w:val="0"/>
-          <w:numId w:val="28"/>
+          <w:numId w:val="29"/>
         </w:numPr>
         <w:ind w:left="720" w:hanging="360"/>
         <w:rPr>
@@ -16877,7 +16877,7 @@
       <w:pPr>
         <w:numPr>
           <w:ilvl w:val="0"/>
-          <w:numId w:val="28"/>
+          <w:numId w:val="29"/>
         </w:numPr>
         <w:ind w:left="720" w:hanging="360"/>
         <w:rPr>
@@ -16902,7 +16902,7 @@
       <w:pPr>
         <w:numPr>
           <w:ilvl w:val="0"/>
-          <w:numId w:val="28"/>
+          <w:numId w:val="29"/>
         </w:numPr>
         <w:ind w:left="720" w:hanging="360"/>
         <w:rPr>
@@ -17412,7 +17412,7 @@
       <w:pPr>
         <w:numPr>
           <w:ilvl w:val="0"/>
-          <w:numId w:val="57"/>
+          <w:numId w:val="58"/>
         </w:numPr>
         <w:ind w:left="720" w:hanging="360"/>
         <w:rPr>
@@ -17438,7 +17438,7 @@
       <w:pPr>
         <w:numPr>
           <w:ilvl w:val="0"/>
-          <w:numId w:val="57"/>
+          <w:numId w:val="58"/>
         </w:numPr>
         <w:ind w:left="720" w:hanging="360"/>
         <w:rPr>
@@ -17464,7 +17464,7 @@
       <w:pPr>
         <w:numPr>
           <w:ilvl w:val="0"/>
-          <w:numId w:val="57"/>
+          <w:numId w:val="58"/>
         </w:numPr>
         <w:ind w:left="720" w:hanging="360"/>
         <w:rPr>
@@ -17490,7 +17490,7 @@
       <w:pPr>
         <w:numPr>
           <w:ilvl w:val="0"/>
-          <w:numId w:val="57"/>
+          <w:numId w:val="58"/>
         </w:numPr>
         <w:ind w:left="720" w:hanging="360"/>
         <w:rPr>
@@ -18012,7 +18012,7 @@
       <w:pPr>
         <w:numPr>
           <w:ilvl w:val="0"/>
-          <w:numId w:val="58"/>
+          <w:numId w:val="59"/>
         </w:numPr>
         <w:ind w:left="720" w:hanging="360"/>
         <w:rPr>
@@ -18038,7 +18038,7 @@
       <w:pPr>
         <w:numPr>
           <w:ilvl w:val="0"/>
-          <w:numId w:val="58"/>
+          <w:numId w:val="59"/>
         </w:numPr>
         <w:ind w:left="720" w:hanging="360"/>
         <w:rPr>
@@ -18064,7 +18064,7 @@
       <w:pPr>
         <w:numPr>
           <w:ilvl w:val="0"/>
-          <w:numId w:val="58"/>
+          <w:numId w:val="59"/>
         </w:numPr>
         <w:ind w:left="720" w:hanging="360"/>
         <w:rPr>
@@ -18090,7 +18090,7 @@
       <w:pPr>
         <w:numPr>
           <w:ilvl w:val="0"/>
-          <w:numId w:val="58"/>
+          <w:numId w:val="59"/>
         </w:numPr>
         <w:ind w:left="720" w:hanging="360"/>
         <w:rPr>
@@ -18115,7 +18115,7 @@
       <w:pPr>
         <w:numPr>
           <w:ilvl w:val="0"/>
-          <w:numId w:val="58"/>
+          <w:numId w:val="59"/>
         </w:numPr>
         <w:ind w:left="720" w:hanging="360"/>
         <w:rPr>
@@ -18673,7 +18673,7 @@
       <w:pPr>
         <w:numPr>
           <w:ilvl w:val="0"/>
-          <w:numId w:val="65"/>
+          <w:numId w:val="66"/>
         </w:numPr>
         <w:ind w:left="720" w:hanging="360"/>
         <w:rPr>
@@ -18699,7 +18699,7 @@
       <w:pPr>
         <w:numPr>
           <w:ilvl w:val="0"/>
-          <w:numId w:val="65"/>
+          <w:numId w:val="66"/>
         </w:numPr>
         <w:ind w:left="720" w:hanging="360"/>
         <w:rPr>
@@ -18724,7 +18724,7 @@
       <w:pPr>
         <w:numPr>
           <w:ilvl w:val="0"/>
-          <w:numId w:val="65"/>
+          <w:numId w:val="66"/>
         </w:numPr>
         <w:ind w:left="720" w:hanging="360"/>
         <w:rPr>
@@ -18750,7 +18750,7 @@
       <w:pPr>
         <w:numPr>
           <w:ilvl w:val="0"/>
-          <w:numId w:val="65"/>
+          <w:numId w:val="66"/>
         </w:numPr>
         <w:ind w:left="720" w:hanging="360"/>
         <w:rPr>
@@ -19303,7 +19303,7 @@
       <w:pPr>
         <w:numPr>
           <w:ilvl w:val="0"/>
-          <w:numId w:val="40"/>
+          <w:numId w:val="41"/>
         </w:numPr>
         <w:ind w:left="720" w:hanging="360"/>
         <w:rPr>
@@ -19329,7 +19329,7 @@
       <w:pPr>
         <w:numPr>
           <w:ilvl w:val="0"/>
-          <w:numId w:val="40"/>
+          <w:numId w:val="41"/>
         </w:numPr>
         <w:ind w:left="720" w:hanging="360"/>
         <w:rPr>
@@ -19355,7 +19355,7 @@
       <w:pPr>
         <w:numPr>
           <w:ilvl w:val="0"/>
-          <w:numId w:val="40"/>
+          <w:numId w:val="41"/>
         </w:numPr>
         <w:ind w:left="720" w:hanging="360"/>
         <w:rPr>
@@ -19380,7 +19380,7 @@
       <w:pPr>
         <w:numPr>
           <w:ilvl w:val="0"/>
-          <w:numId w:val="40"/>
+          <w:numId w:val="41"/>
         </w:numPr>
         <w:ind w:left="720" w:hanging="360"/>
         <w:rPr>
@@ -20312,12 +20312,12 @@
           <wp:inline distB="114300" distT="114300" distL="114300" distR="114300">
             <wp:extent cx="5943600" cy="2400300"/>
             <wp:effectExtent b="0" l="0" r="0" t="0"/>
-            <wp:docPr id="4" name="image2.png"/>
+            <wp:docPr id="1" name="image3.png"/>
             <a:graphic>
               <a:graphicData uri="http://schemas.openxmlformats.org/drawingml/2006/picture">
                 <pic:pic>
                   <pic:nvPicPr>
-                    <pic:cNvPr id="0" name="image2.png"/>
+                    <pic:cNvPr id="0" name="image3.png"/>
                     <pic:cNvPicPr preferRelativeResize="0"/>
                   </pic:nvPicPr>
                   <pic:blipFill>
@@ -20570,7 +20570,7 @@
       <w:pPr>
         <w:numPr>
           <w:ilvl w:val="0"/>
-          <w:numId w:val="53"/>
+          <w:numId w:val="54"/>
         </w:numPr>
         <w:ind w:left="720" w:hanging="360"/>
         <w:rPr>
@@ -20596,7 +20596,7 @@
       <w:pPr>
         <w:numPr>
           <w:ilvl w:val="0"/>
-          <w:numId w:val="53"/>
+          <w:numId w:val="54"/>
         </w:numPr>
         <w:ind w:left="720" w:hanging="360"/>
         <w:rPr>
@@ -20622,7 +20622,7 @@
       <w:pPr>
         <w:numPr>
           <w:ilvl w:val="0"/>
-          <w:numId w:val="53"/>
+          <w:numId w:val="54"/>
         </w:numPr>
         <w:ind w:left="720" w:hanging="360"/>
         <w:rPr>
@@ -20648,7 +20648,7 @@
       <w:pPr>
         <w:numPr>
           <w:ilvl w:val="0"/>
-          <w:numId w:val="53"/>
+          <w:numId w:val="54"/>
         </w:numPr>
         <w:ind w:left="720" w:hanging="360"/>
         <w:rPr>
@@ -20674,7 +20674,7 @@
       <w:pPr>
         <w:numPr>
           <w:ilvl w:val="0"/>
-          <w:numId w:val="53"/>
+          <w:numId w:val="54"/>
         </w:numPr>
         <w:ind w:left="720" w:hanging="360"/>
         <w:rPr>
@@ -20700,7 +20700,7 @@
       <w:pPr>
         <w:numPr>
           <w:ilvl w:val="0"/>
-          <w:numId w:val="53"/>
+          <w:numId w:val="54"/>
         </w:numPr>
         <w:ind w:left="720" w:hanging="360"/>
         <w:rPr>
@@ -21240,7 +21240,7 @@
       <w:pPr>
         <w:numPr>
           <w:ilvl w:val="0"/>
-          <w:numId w:val="82"/>
+          <w:numId w:val="83"/>
         </w:numPr>
         <w:ind w:left="720" w:hanging="360"/>
         <w:rPr>
@@ -21266,7 +21266,7 @@
       <w:pPr>
         <w:numPr>
           <w:ilvl w:val="0"/>
-          <w:numId w:val="82"/>
+          <w:numId w:val="83"/>
         </w:numPr>
         <w:ind w:left="720" w:hanging="360"/>
         <w:rPr>
@@ -21292,7 +21292,7 @@
       <w:pPr>
         <w:numPr>
           <w:ilvl w:val="0"/>
-          <w:numId w:val="82"/>
+          <w:numId w:val="83"/>
         </w:numPr>
         <w:ind w:left="720" w:hanging="360"/>
         <w:rPr>
@@ -21318,7 +21318,7 @@
       <w:pPr>
         <w:numPr>
           <w:ilvl w:val="0"/>
-          <w:numId w:val="82"/>
+          <w:numId w:val="83"/>
         </w:numPr>
         <w:ind w:left="720" w:hanging="360"/>
         <w:rPr>
@@ -22381,7 +22381,7 @@
       <w:pPr>
         <w:numPr>
           <w:ilvl w:val="0"/>
-          <w:numId w:val="62"/>
+          <w:numId w:val="63"/>
         </w:numPr>
         <w:ind w:left="720" w:hanging="360"/>
         <w:rPr>
@@ -22400,7 +22400,7 @@
       <w:pPr>
         <w:numPr>
           <w:ilvl w:val="0"/>
-          <w:numId w:val="62"/>
+          <w:numId w:val="63"/>
         </w:numPr>
         <w:ind w:left="720" w:hanging="360"/>
         <w:rPr>
@@ -22420,7 +22420,7 @@
       <w:pPr>
         <w:numPr>
           <w:ilvl w:val="0"/>
-          <w:numId w:val="62"/>
+          <w:numId w:val="63"/>
         </w:numPr>
         <w:ind w:left="720" w:hanging="360"/>
         <w:rPr>
@@ -22440,7 +22440,7 @@
       <w:pPr>
         <w:numPr>
           <w:ilvl w:val="0"/>
-          <w:numId w:val="62"/>
+          <w:numId w:val="63"/>
         </w:numPr>
         <w:ind w:left="720" w:hanging="360"/>
         <w:rPr>
@@ -22937,7 +22937,7 @@
       <w:pPr>
         <w:numPr>
           <w:ilvl w:val="0"/>
-          <w:numId w:val="74"/>
+          <w:numId w:val="75"/>
         </w:numPr>
         <w:ind w:left="720" w:hanging="360"/>
         <w:rPr>
@@ -22957,7 +22957,7 @@
       <w:pPr>
         <w:numPr>
           <w:ilvl w:val="0"/>
-          <w:numId w:val="74"/>
+          <w:numId w:val="75"/>
         </w:numPr>
         <w:ind w:left="720" w:hanging="360"/>
         <w:rPr>
@@ -22977,7 +22977,7 @@
       <w:pPr>
         <w:numPr>
           <w:ilvl w:val="0"/>
-          <w:numId w:val="74"/>
+          <w:numId w:val="75"/>
         </w:numPr>
         <w:ind w:left="720" w:hanging="360"/>
         <w:rPr>
@@ -22997,7 +22997,7 @@
       <w:pPr>
         <w:numPr>
           <w:ilvl w:val="0"/>
-          <w:numId w:val="74"/>
+          <w:numId w:val="75"/>
         </w:numPr>
         <w:ind w:left="720" w:hanging="360"/>
         <w:rPr>
@@ -23513,7 +23513,7 @@
       <w:pPr>
         <w:numPr>
           <w:ilvl w:val="0"/>
-          <w:numId w:val="67"/>
+          <w:numId w:val="68"/>
         </w:numPr>
         <w:ind w:left="720" w:hanging="360"/>
         <w:rPr>
@@ -23533,7 +23533,7 @@
       <w:pPr>
         <w:numPr>
           <w:ilvl w:val="0"/>
-          <w:numId w:val="67"/>
+          <w:numId w:val="68"/>
         </w:numPr>
         <w:ind w:left="720" w:hanging="360"/>
         <w:rPr>
@@ -23552,7 +23552,7 @@
       <w:pPr>
         <w:numPr>
           <w:ilvl w:val="0"/>
-          <w:numId w:val="67"/>
+          <w:numId w:val="68"/>
         </w:numPr>
         <w:ind w:left="720" w:hanging="360"/>
         <w:rPr>
@@ -23572,7 +23572,7 @@
       <w:pPr>
         <w:numPr>
           <w:ilvl w:val="0"/>
-          <w:numId w:val="67"/>
+          <w:numId w:val="68"/>
         </w:numPr>
         <w:ind w:left="720" w:hanging="360"/>
         <w:rPr>
@@ -23591,7 +23591,7 @@
       <w:pPr>
         <w:numPr>
           <w:ilvl w:val="0"/>
-          <w:numId w:val="67"/>
+          <w:numId w:val="68"/>
         </w:numPr>
         <w:ind w:left="720" w:hanging="360"/>
         <w:rPr>
@@ -23611,7 +23611,7 @@
       <w:pPr>
         <w:numPr>
           <w:ilvl w:val="0"/>
-          <w:numId w:val="67"/>
+          <w:numId w:val="68"/>
         </w:numPr>
         <w:ind w:left="720" w:hanging="360"/>
         <w:rPr>
@@ -25339,7 +25339,7 @@
       <w:pPr>
         <w:numPr>
           <w:ilvl w:val="0"/>
-          <w:numId w:val="79"/>
+          <w:numId w:val="80"/>
         </w:numPr>
         <w:ind w:left="720" w:hanging="360"/>
         <w:rPr>
@@ -25359,7 +25359,7 @@
       <w:pPr>
         <w:numPr>
           <w:ilvl w:val="0"/>
-          <w:numId w:val="79"/>
+          <w:numId w:val="80"/>
         </w:numPr>
         <w:ind w:left="720" w:hanging="360"/>
         <w:rPr>
@@ -25379,7 +25379,7 @@
       <w:pPr>
         <w:numPr>
           <w:ilvl w:val="0"/>
-          <w:numId w:val="79"/>
+          <w:numId w:val="80"/>
         </w:numPr>
         <w:ind w:left="720" w:hanging="360"/>
         <w:rPr>
@@ -25399,7 +25399,7 @@
       <w:pPr>
         <w:numPr>
           <w:ilvl w:val="0"/>
-          <w:numId w:val="79"/>
+          <w:numId w:val="80"/>
         </w:numPr>
         <w:ind w:left="720" w:hanging="360"/>
         <w:rPr>
@@ -25419,7 +25419,7 @@
       <w:pPr>
         <w:numPr>
           <w:ilvl w:val="0"/>
-          <w:numId w:val="79"/>
+          <w:numId w:val="80"/>
         </w:numPr>
         <w:ind w:left="720" w:hanging="360"/>
         <w:rPr>
@@ -25942,7 +25942,7 @@
       <w:pPr>
         <w:numPr>
           <w:ilvl w:val="0"/>
-          <w:numId w:val="87"/>
+          <w:numId w:val="88"/>
         </w:numPr>
         <w:ind w:left="720" w:hanging="360"/>
         <w:rPr>
@@ -25962,7 +25962,7 @@
       <w:pPr>
         <w:numPr>
           <w:ilvl w:val="0"/>
-          <w:numId w:val="87"/>
+          <w:numId w:val="88"/>
         </w:numPr>
         <w:ind w:left="720" w:hanging="360"/>
         <w:rPr>
@@ -25982,7 +25982,7 @@
       <w:pPr>
         <w:numPr>
           <w:ilvl w:val="0"/>
-          <w:numId w:val="87"/>
+          <w:numId w:val="88"/>
         </w:numPr>
         <w:ind w:left="720" w:hanging="360"/>
         <w:rPr>
@@ -26002,7 +26002,7 @@
       <w:pPr>
         <w:numPr>
           <w:ilvl w:val="0"/>
-          <w:numId w:val="87"/>
+          <w:numId w:val="88"/>
         </w:numPr>
         <w:ind w:left="720" w:hanging="360"/>
         <w:rPr>
@@ -26021,7 +26021,7 @@
       <w:pPr>
         <w:numPr>
           <w:ilvl w:val="0"/>
-          <w:numId w:val="87"/>
+          <w:numId w:val="88"/>
         </w:numPr>
         <w:ind w:left="720" w:hanging="360"/>
         <w:rPr>
@@ -26630,7 +26630,7 @@
       <w:pPr>
         <w:numPr>
           <w:ilvl w:val="0"/>
-          <w:numId w:val="30"/>
+          <w:numId w:val="31"/>
         </w:numPr>
         <w:ind w:left="720" w:hanging="360"/>
         <w:rPr>
@@ -26650,7 +26650,7 @@
       <w:pPr>
         <w:numPr>
           <w:ilvl w:val="0"/>
-          <w:numId w:val="30"/>
+          <w:numId w:val="31"/>
         </w:numPr>
         <w:ind w:left="720" w:hanging="360"/>
         <w:rPr>
@@ -26670,7 +26670,7 @@
       <w:pPr>
         <w:numPr>
           <w:ilvl w:val="0"/>
-          <w:numId w:val="30"/>
+          <w:numId w:val="31"/>
         </w:numPr>
         <w:ind w:left="720" w:hanging="360"/>
         <w:rPr>
@@ -26690,7 +26690,7 @@
       <w:pPr>
         <w:numPr>
           <w:ilvl w:val="0"/>
-          <w:numId w:val="30"/>
+          <w:numId w:val="31"/>
         </w:numPr>
         <w:ind w:left="720" w:hanging="360"/>
         <w:rPr>
@@ -27241,7 +27241,7 @@
       <w:pPr>
         <w:numPr>
           <w:ilvl w:val="0"/>
-          <w:numId w:val="71"/>
+          <w:numId w:val="72"/>
         </w:numPr>
         <w:ind w:left="720" w:hanging="360"/>
         <w:rPr>
@@ -27261,7 +27261,7 @@
       <w:pPr>
         <w:numPr>
           <w:ilvl w:val="0"/>
-          <w:numId w:val="71"/>
+          <w:numId w:val="72"/>
         </w:numPr>
         <w:ind w:left="720" w:hanging="360"/>
         <w:rPr>
@@ -27281,7 +27281,7 @@
       <w:pPr>
         <w:numPr>
           <w:ilvl w:val="0"/>
-          <w:numId w:val="71"/>
+          <w:numId w:val="72"/>
         </w:numPr>
         <w:ind w:left="720" w:hanging="360"/>
         <w:rPr>
@@ -27301,7 +27301,7 @@
       <w:pPr>
         <w:numPr>
           <w:ilvl w:val="0"/>
-          <w:numId w:val="71"/>
+          <w:numId w:val="72"/>
         </w:numPr>
         <w:ind w:left="720" w:hanging="360"/>
         <w:rPr>
@@ -27821,7 +27821,7 @@
       <w:pPr>
         <w:numPr>
           <w:ilvl w:val="0"/>
-          <w:numId w:val="89"/>
+          <w:numId w:val="90"/>
         </w:numPr>
         <w:ind w:left="720" w:hanging="360"/>
         <w:rPr>
@@ -27841,7 +27841,7 @@
       <w:pPr>
         <w:numPr>
           <w:ilvl w:val="0"/>
-          <w:numId w:val="89"/>
+          <w:numId w:val="90"/>
         </w:numPr>
         <w:ind w:left="720" w:hanging="360"/>
         <w:rPr>
@@ -27861,7 +27861,7 @@
       <w:pPr>
         <w:numPr>
           <w:ilvl w:val="0"/>
-          <w:numId w:val="89"/>
+          <w:numId w:val="90"/>
         </w:numPr>
         <w:ind w:left="720" w:hanging="360"/>
         <w:rPr>
@@ -27881,7 +27881,7 @@
       <w:pPr>
         <w:numPr>
           <w:ilvl w:val="0"/>
-          <w:numId w:val="89"/>
+          <w:numId w:val="90"/>
         </w:numPr>
         <w:ind w:left="720" w:hanging="360"/>
         <w:rPr>
@@ -28390,7 +28390,7 @@
       <w:pPr>
         <w:numPr>
           <w:ilvl w:val="0"/>
-          <w:numId w:val="22"/>
+          <w:numId w:val="23"/>
         </w:numPr>
         <w:ind w:left="720" w:hanging="360"/>
         <w:rPr>
@@ -28410,7 +28410,7 @@
       <w:pPr>
         <w:numPr>
           <w:ilvl w:val="0"/>
-          <w:numId w:val="22"/>
+          <w:numId w:val="23"/>
         </w:numPr>
         <w:ind w:left="720" w:hanging="360"/>
         <w:rPr>
@@ -28430,7 +28430,7 @@
       <w:pPr>
         <w:numPr>
           <w:ilvl w:val="0"/>
-          <w:numId w:val="22"/>
+          <w:numId w:val="23"/>
         </w:numPr>
         <w:ind w:left="720" w:hanging="360"/>
         <w:rPr>
@@ -28450,7 +28450,7 @@
       <w:pPr>
         <w:numPr>
           <w:ilvl w:val="0"/>
-          <w:numId w:val="22"/>
+          <w:numId w:val="23"/>
         </w:numPr>
         <w:ind w:left="720" w:hanging="360"/>
         <w:rPr>
@@ -29532,7 +29532,7 @@
       <w:pPr>
         <w:numPr>
           <w:ilvl w:val="0"/>
-          <w:numId w:val="26"/>
+          <w:numId w:val="27"/>
         </w:numPr>
         <w:ind w:left="720" w:hanging="360"/>
         <w:rPr>
@@ -29552,7 +29552,7 @@
       <w:pPr>
         <w:numPr>
           <w:ilvl w:val="0"/>
-          <w:numId w:val="26"/>
+          <w:numId w:val="27"/>
         </w:numPr>
         <w:ind w:left="720" w:hanging="360"/>
         <w:rPr>
@@ -29572,7 +29572,7 @@
       <w:pPr>
         <w:numPr>
           <w:ilvl w:val="0"/>
-          <w:numId w:val="26"/>
+          <w:numId w:val="27"/>
         </w:numPr>
         <w:ind w:left="720" w:hanging="360"/>
         <w:rPr>
@@ -29592,7 +29592,7 @@
       <w:pPr>
         <w:numPr>
           <w:ilvl w:val="0"/>
-          <w:numId w:val="26"/>
+          <w:numId w:val="27"/>
         </w:numPr>
         <w:ind w:left="720" w:hanging="360"/>
         <w:rPr>
@@ -30121,7 +30121,7 @@
       <w:pPr>
         <w:numPr>
           <w:ilvl w:val="0"/>
-          <w:numId w:val="72"/>
+          <w:numId w:val="73"/>
         </w:numPr>
         <w:ind w:left="720" w:hanging="360"/>
         <w:rPr>
@@ -30171,7 +30171,7 @@
       <w:pPr>
         <w:numPr>
           <w:ilvl w:val="0"/>
-          <w:numId w:val="72"/>
+          <w:numId w:val="73"/>
         </w:numPr>
         <w:ind w:left="720" w:hanging="360"/>
         <w:rPr>
@@ -30220,7 +30220,7 @@
       <w:pPr>
         <w:numPr>
           <w:ilvl w:val="0"/>
-          <w:numId w:val="72"/>
+          <w:numId w:val="73"/>
         </w:numPr>
         <w:ind w:left="720" w:hanging="360"/>
         <w:rPr>
@@ -30240,7 +30240,7 @@
       <w:pPr>
         <w:numPr>
           <w:ilvl w:val="0"/>
-          <w:numId w:val="72"/>
+          <w:numId w:val="73"/>
         </w:numPr>
         <w:ind w:left="720" w:hanging="360"/>
         <w:rPr>
@@ -30259,7 +30259,7 @@
       <w:pPr>
         <w:numPr>
           <w:ilvl w:val="0"/>
-          <w:numId w:val="72"/>
+          <w:numId w:val="73"/>
         </w:numPr>
         <w:ind w:left="720" w:hanging="360"/>
         <w:rPr>
@@ -30278,7 +30278,7 @@
       <w:pPr>
         <w:numPr>
           <w:ilvl w:val="0"/>
-          <w:numId w:val="72"/>
+          <w:numId w:val="73"/>
         </w:numPr>
         <w:ind w:left="720" w:hanging="360"/>
         <w:rPr>
@@ -30925,7 +30925,7 @@
       <w:pPr>
         <w:numPr>
           <w:ilvl w:val="0"/>
-          <w:numId w:val="27"/>
+          <w:numId w:val="28"/>
         </w:numPr>
         <w:ind w:left="720" w:hanging="360"/>
         <w:rPr>
@@ -30945,7 +30945,7 @@
       <w:pPr>
         <w:numPr>
           <w:ilvl w:val="0"/>
-          <w:numId w:val="27"/>
+          <w:numId w:val="28"/>
         </w:numPr>
         <w:ind w:left="720" w:hanging="360"/>
         <w:rPr>
@@ -30964,7 +30964,7 @@
       <w:pPr>
         <w:numPr>
           <w:ilvl w:val="0"/>
-          <w:numId w:val="27"/>
+          <w:numId w:val="28"/>
         </w:numPr>
         <w:ind w:left="720" w:hanging="360"/>
         <w:rPr>
@@ -30983,7 +30983,7 @@
       <w:pPr>
         <w:numPr>
           <w:ilvl w:val="0"/>
-          <w:numId w:val="27"/>
+          <w:numId w:val="28"/>
         </w:numPr>
         <w:ind w:left="720" w:hanging="360"/>
         <w:rPr>
@@ -31002,7 +31002,7 @@
       <w:pPr>
         <w:numPr>
           <w:ilvl w:val="0"/>
-          <w:numId w:val="27"/>
+          <w:numId w:val="28"/>
         </w:numPr>
         <w:ind w:left="720" w:hanging="360"/>
         <w:rPr>
@@ -31028,7 +31028,7 @@
       <w:pPr>
         <w:numPr>
           <w:ilvl w:val="0"/>
-          <w:numId w:val="27"/>
+          <w:numId w:val="28"/>
         </w:numPr>
         <w:ind w:left="720" w:hanging="360"/>
         <w:rPr>
@@ -31573,7 +31573,7 @@
       <w:pPr>
         <w:numPr>
           <w:ilvl w:val="0"/>
-          <w:numId w:val="44"/>
+          <w:numId w:val="45"/>
         </w:numPr>
         <w:ind w:left="720" w:hanging="360"/>
         <w:rPr>
@@ -31593,7 +31593,7 @@
       <w:pPr>
         <w:numPr>
           <w:ilvl w:val="0"/>
-          <w:numId w:val="44"/>
+          <w:numId w:val="45"/>
         </w:numPr>
         <w:ind w:left="720" w:hanging="360"/>
         <w:rPr>
@@ -31612,7 +31612,7 @@
       <w:pPr>
         <w:numPr>
           <w:ilvl w:val="0"/>
-          <w:numId w:val="44"/>
+          <w:numId w:val="45"/>
         </w:numPr>
         <w:ind w:left="720" w:hanging="360"/>
         <w:rPr>
@@ -31631,7 +31631,7 @@
       <w:pPr>
         <w:numPr>
           <w:ilvl w:val="0"/>
-          <w:numId w:val="44"/>
+          <w:numId w:val="45"/>
         </w:numPr>
         <w:ind w:left="720" w:hanging="360"/>
         <w:rPr>
@@ -31650,7 +31650,7 @@
       <w:pPr>
         <w:numPr>
           <w:ilvl w:val="0"/>
-          <w:numId w:val="44"/>
+          <w:numId w:val="45"/>
         </w:numPr>
         <w:ind w:left="720" w:hanging="360"/>
         <w:rPr>
@@ -31670,7 +31670,7 @@
       <w:pPr>
         <w:numPr>
           <w:ilvl w:val="0"/>
-          <w:numId w:val="44"/>
+          <w:numId w:val="45"/>
         </w:numPr>
         <w:ind w:left="720" w:hanging="360"/>
         <w:rPr>
@@ -32208,7 +32208,7 @@
       <w:pPr>
         <w:numPr>
           <w:ilvl w:val="0"/>
-          <w:numId w:val="63"/>
+          <w:numId w:val="64"/>
         </w:numPr>
         <w:ind w:left="720" w:hanging="360"/>
         <w:rPr>
@@ -32230,7 +32230,7 @@
       <w:pPr>
         <w:numPr>
           <w:ilvl w:val="0"/>
-          <w:numId w:val="63"/>
+          <w:numId w:val="64"/>
         </w:numPr>
         <w:ind w:left="720" w:hanging="360"/>
         <w:rPr>
@@ -32253,7 +32253,7 @@
       <w:pPr>
         <w:numPr>
           <w:ilvl w:val="0"/>
-          <w:numId w:val="63"/>
+          <w:numId w:val="64"/>
         </w:numPr>
         <w:ind w:left="720" w:hanging="360"/>
         <w:rPr>
@@ -32277,7 +32277,7 @@
       <w:pPr>
         <w:numPr>
           <w:ilvl w:val="0"/>
-          <w:numId w:val="63"/>
+          <w:numId w:val="64"/>
         </w:numPr>
         <w:ind w:left="720" w:hanging="360"/>
         <w:rPr>
@@ -32300,7 +32300,7 @@
       <w:pPr>
         <w:numPr>
           <w:ilvl w:val="0"/>
-          <w:numId w:val="63"/>
+          <w:numId w:val="64"/>
         </w:numPr>
         <w:ind w:left="720" w:hanging="360"/>
         <w:rPr>
@@ -34222,7 +34222,7 @@
       <w:pPr>
         <w:numPr>
           <w:ilvl w:val="0"/>
-          <w:numId w:val="33"/>
+          <w:numId w:val="34"/>
         </w:numPr>
         <w:ind w:left="720" w:hanging="360"/>
         <w:rPr>
@@ -34241,7 +34241,7 @@
       <w:pPr>
         <w:numPr>
           <w:ilvl w:val="0"/>
-          <w:numId w:val="33"/>
+          <w:numId w:val="34"/>
         </w:numPr>
         <w:ind w:left="720" w:hanging="360"/>
         <w:rPr>
@@ -34260,7 +34260,7 @@
       <w:pPr>
         <w:numPr>
           <w:ilvl w:val="0"/>
-          <w:numId w:val="33"/>
+          <w:numId w:val="34"/>
         </w:numPr>
         <w:ind w:left="720" w:hanging="360"/>
         <w:rPr>
@@ -34279,7 +34279,7 @@
       <w:pPr>
         <w:numPr>
           <w:ilvl w:val="0"/>
-          <w:numId w:val="33"/>
+          <w:numId w:val="34"/>
         </w:numPr>
         <w:ind w:left="720" w:hanging="360"/>
         <w:rPr>
@@ -34805,7 +34805,7 @@
       <w:pPr>
         <w:numPr>
           <w:ilvl w:val="0"/>
-          <w:numId w:val="51"/>
+          <w:numId w:val="52"/>
         </w:numPr>
         <w:ind w:left="720" w:hanging="360"/>
         <w:rPr>
@@ -34826,7 +34826,7 @@
       <w:pPr>
         <w:numPr>
           <w:ilvl w:val="0"/>
-          <w:numId w:val="51"/>
+          <w:numId w:val="52"/>
         </w:numPr>
         <w:ind w:left="720" w:hanging="360"/>
         <w:rPr>
@@ -34845,7 +34845,7 @@
       <w:pPr>
         <w:numPr>
           <w:ilvl w:val="0"/>
-          <w:numId w:val="51"/>
+          <w:numId w:val="52"/>
         </w:numPr>
         <w:ind w:left="720" w:hanging="360"/>
         <w:rPr>
@@ -34864,7 +34864,7 @@
       <w:pPr>
         <w:numPr>
           <w:ilvl w:val="0"/>
-          <w:numId w:val="51"/>
+          <w:numId w:val="52"/>
         </w:numPr>
         <w:ind w:left="720" w:hanging="360"/>
         <w:rPr>
@@ -35320,7 +35320,7 @@
       <w:pPr>
         <w:numPr>
           <w:ilvl w:val="0"/>
-          <w:numId w:val="85"/>
+          <w:numId w:val="86"/>
         </w:numPr>
         <w:ind w:left="720" w:hanging="360"/>
         <w:rPr>
@@ -35340,7 +35340,7 @@
       <w:pPr>
         <w:numPr>
           <w:ilvl w:val="0"/>
-          <w:numId w:val="85"/>
+          <w:numId w:val="86"/>
         </w:numPr>
         <w:ind w:left="720" w:hanging="360"/>
         <w:rPr>
@@ -35368,7 +35368,7 @@
       <w:pPr>
         <w:numPr>
           <w:ilvl w:val="0"/>
-          <w:numId w:val="85"/>
+          <w:numId w:val="86"/>
         </w:numPr>
         <w:ind w:left="720" w:hanging="360"/>
         <w:rPr>
@@ -35426,7 +35426,7 @@
       <w:pPr>
         <w:numPr>
           <w:ilvl w:val="0"/>
-          <w:numId w:val="85"/>
+          <w:numId w:val="86"/>
         </w:numPr>
         <w:ind w:left="720" w:hanging="360"/>
         <w:rPr>
@@ -36006,7 +36006,7 @@
       <w:pPr>
         <w:numPr>
           <w:ilvl w:val="0"/>
-          <w:numId w:val="42"/>
+          <w:numId w:val="43"/>
         </w:numPr>
         <w:ind w:left="720" w:hanging="360"/>
         <w:rPr>
@@ -36028,7 +36028,7 @@
       <w:pPr>
         <w:numPr>
           <w:ilvl w:val="0"/>
-          <w:numId w:val="42"/>
+          <w:numId w:val="43"/>
         </w:numPr>
         <w:ind w:left="720" w:hanging="360"/>
         <w:rPr>
@@ -36057,7 +36057,7 @@
       <w:pPr>
         <w:numPr>
           <w:ilvl w:val="0"/>
-          <w:numId w:val="42"/>
+          <w:numId w:val="43"/>
         </w:numPr>
         <w:ind w:left="720" w:hanging="360"/>
         <w:rPr>
@@ -36078,7 +36078,7 @@
       <w:pPr>
         <w:numPr>
           <w:ilvl w:val="0"/>
-          <w:numId w:val="42"/>
+          <w:numId w:val="43"/>
         </w:numPr>
         <w:ind w:left="720" w:hanging="360"/>
         <w:rPr>
@@ -36865,7 +36865,7 @@
       <w:pPr>
         <w:numPr>
           <w:ilvl w:val="0"/>
-          <w:numId w:val="77"/>
+          <w:numId w:val="78"/>
         </w:numPr>
         <w:ind w:left="720" w:hanging="360"/>
         <w:rPr>
@@ -36885,7 +36885,7 @@
       <w:pPr>
         <w:numPr>
           <w:ilvl w:val="0"/>
-          <w:numId w:val="77"/>
+          <w:numId w:val="78"/>
         </w:numPr>
         <w:ind w:left="720" w:hanging="360"/>
         <w:rPr>
@@ -36904,7 +36904,7 @@
       <w:pPr>
         <w:numPr>
           <w:ilvl w:val="0"/>
-          <w:numId w:val="77"/>
+          <w:numId w:val="78"/>
         </w:numPr>
         <w:ind w:left="720" w:hanging="360"/>
         <w:rPr>
@@ -36924,7 +36924,7 @@
       <w:pPr>
         <w:numPr>
           <w:ilvl w:val="0"/>
-          <w:numId w:val="77"/>
+          <w:numId w:val="78"/>
         </w:numPr>
         <w:ind w:left="720" w:hanging="360"/>
         <w:rPr>
@@ -37489,7 +37489,7 @@
       <w:pPr>
         <w:numPr>
           <w:ilvl w:val="0"/>
-          <w:numId w:val="75"/>
+          <w:numId w:val="76"/>
         </w:numPr>
         <w:ind w:left="720" w:hanging="360"/>
         <w:rPr>
@@ -37509,7 +37509,7 @@
       <w:pPr>
         <w:numPr>
           <w:ilvl w:val="0"/>
-          <w:numId w:val="75"/>
+          <w:numId w:val="76"/>
         </w:numPr>
         <w:ind w:left="720" w:hanging="360"/>
         <w:rPr>
@@ -37529,7 +37529,7 @@
       <w:pPr>
         <w:numPr>
           <w:ilvl w:val="0"/>
-          <w:numId w:val="75"/>
+          <w:numId w:val="76"/>
         </w:numPr>
         <w:ind w:left="720" w:hanging="360"/>
         <w:rPr>
@@ -37549,7 +37549,7 @@
       <w:pPr>
         <w:numPr>
           <w:ilvl w:val="0"/>
-          <w:numId w:val="75"/>
+          <w:numId w:val="76"/>
         </w:numPr>
         <w:ind w:left="720" w:hanging="360"/>
         <w:rPr>
@@ -38051,7 +38051,7 @@
       <w:pPr>
         <w:numPr>
           <w:ilvl w:val="0"/>
-          <w:numId w:val="29"/>
+          <w:numId w:val="30"/>
         </w:numPr>
         <w:ind w:left="720" w:hanging="360"/>
         <w:rPr>
@@ -38071,7 +38071,7 @@
       <w:pPr>
         <w:numPr>
           <w:ilvl w:val="0"/>
-          <w:numId w:val="29"/>
+          <w:numId w:val="30"/>
         </w:numPr>
         <w:ind w:left="720" w:hanging="360"/>
         <w:rPr>
@@ -38091,7 +38091,7 @@
       <w:pPr>
         <w:numPr>
           <w:ilvl w:val="0"/>
-          <w:numId w:val="29"/>
+          <w:numId w:val="30"/>
         </w:numPr>
         <w:ind w:left="720" w:hanging="360"/>
         <w:rPr>
@@ -38111,7 +38111,7 @@
       <w:pPr>
         <w:numPr>
           <w:ilvl w:val="0"/>
-          <w:numId w:val="29"/>
+          <w:numId w:val="30"/>
         </w:numPr>
         <w:ind w:left="720" w:hanging="360"/>
         <w:rPr>
@@ -39042,7 +39042,7 @@
       <w:pPr>
         <w:numPr>
           <w:ilvl w:val="0"/>
-          <w:numId w:val="46"/>
+          <w:numId w:val="47"/>
         </w:numPr>
         <w:ind w:left="720" w:hanging="360"/>
         <w:rPr>
@@ -39062,7 +39062,7 @@
       <w:pPr>
         <w:numPr>
           <w:ilvl w:val="0"/>
-          <w:numId w:val="46"/>
+          <w:numId w:val="47"/>
         </w:numPr>
         <w:ind w:left="720" w:hanging="360"/>
         <w:rPr>
@@ -39081,7 +39081,7 @@
       <w:pPr>
         <w:numPr>
           <w:ilvl w:val="0"/>
-          <w:numId w:val="46"/>
+          <w:numId w:val="47"/>
         </w:numPr>
         <w:ind w:left="720" w:hanging="360"/>
         <w:rPr>
@@ -39100,7 +39100,7 @@
       <w:pPr>
         <w:numPr>
           <w:ilvl w:val="0"/>
-          <w:numId w:val="46"/>
+          <w:numId w:val="47"/>
         </w:numPr>
         <w:ind w:left="720" w:hanging="360"/>
         <w:rPr>
@@ -40312,7 +40312,7 @@
       <w:pPr>
         <w:numPr>
           <w:ilvl w:val="0"/>
-          <w:numId w:val="24"/>
+          <w:numId w:val="25"/>
         </w:numPr>
         <w:ind w:left="720" w:hanging="360"/>
         <w:rPr>
@@ -40332,7 +40332,7 @@
       <w:pPr>
         <w:numPr>
           <w:ilvl w:val="0"/>
-          <w:numId w:val="24"/>
+          <w:numId w:val="25"/>
         </w:numPr>
         <w:ind w:left="720" w:hanging="360"/>
         <w:rPr>
@@ -40352,7 +40352,7 @@
       <w:pPr>
         <w:numPr>
           <w:ilvl w:val="0"/>
-          <w:numId w:val="24"/>
+          <w:numId w:val="25"/>
         </w:numPr>
         <w:ind w:left="720" w:hanging="360"/>
         <w:rPr>
@@ -40372,7 +40372,7 @@
       <w:pPr>
         <w:numPr>
           <w:ilvl w:val="0"/>
-          <w:numId w:val="24"/>
+          <w:numId w:val="25"/>
         </w:numPr>
         <w:ind w:left="720" w:hanging="360"/>
         <w:rPr>
@@ -41565,7 +41565,7 @@
       <w:pPr>
         <w:numPr>
           <w:ilvl w:val="0"/>
-          <w:numId w:val="23"/>
+          <w:numId w:val="24"/>
         </w:numPr>
         <w:ind w:left="720" w:hanging="360"/>
         <w:rPr>
@@ -41585,7 +41585,7 @@
       <w:pPr>
         <w:numPr>
           <w:ilvl w:val="0"/>
-          <w:numId w:val="23"/>
+          <w:numId w:val="24"/>
         </w:numPr>
         <w:ind w:left="720" w:hanging="360"/>
         <w:rPr>
@@ -41605,7 +41605,7 @@
       <w:pPr>
         <w:numPr>
           <w:ilvl w:val="0"/>
-          <w:numId w:val="23"/>
+          <w:numId w:val="24"/>
         </w:numPr>
         <w:ind w:left="720" w:hanging="360"/>
         <w:rPr>
@@ -41624,7 +41624,7 @@
       <w:pPr>
         <w:numPr>
           <w:ilvl w:val="0"/>
-          <w:numId w:val="23"/>
+          <w:numId w:val="24"/>
         </w:numPr>
         <w:ind w:left="720" w:hanging="360"/>
         <w:rPr>
@@ -41644,7 +41644,7 @@
       <w:pPr>
         <w:numPr>
           <w:ilvl w:val="0"/>
-          <w:numId w:val="23"/>
+          <w:numId w:val="24"/>
         </w:numPr>
         <w:ind w:left="720" w:hanging="360"/>
         <w:rPr>
@@ -41664,7 +41664,7 @@
       <w:pPr>
         <w:numPr>
           <w:ilvl w:val="0"/>
-          <w:numId w:val="23"/>
+          <w:numId w:val="24"/>
         </w:numPr>
         <w:ind w:left="720" w:hanging="360"/>
         <w:rPr>
@@ -41684,7 +41684,7 @@
       <w:pPr>
         <w:numPr>
           <w:ilvl w:val="0"/>
-          <w:numId w:val="23"/>
+          <w:numId w:val="24"/>
         </w:numPr>
         <w:ind w:left="720" w:hanging="360"/>
         <w:rPr>
@@ -42886,7 +42886,7 @@
       <w:pPr>
         <w:numPr>
           <w:ilvl w:val="0"/>
-          <w:numId w:val="36"/>
+          <w:numId w:val="37"/>
         </w:numPr>
         <w:ind w:left="720" w:hanging="360"/>
         <w:rPr>
@@ -42906,7 +42906,7 @@
       <w:pPr>
         <w:numPr>
           <w:ilvl w:val="0"/>
-          <w:numId w:val="36"/>
+          <w:numId w:val="37"/>
         </w:numPr>
         <w:ind w:left="720" w:hanging="360"/>
         <w:rPr>
@@ -42926,7 +42926,7 @@
       <w:pPr>
         <w:numPr>
           <w:ilvl w:val="0"/>
-          <w:numId w:val="36"/>
+          <w:numId w:val="37"/>
         </w:numPr>
         <w:ind w:left="720" w:hanging="360"/>
         <w:rPr>
@@ -42945,7 +42945,7 @@
       <w:pPr>
         <w:numPr>
           <w:ilvl w:val="0"/>
-          <w:numId w:val="36"/>
+          <w:numId w:val="37"/>
         </w:numPr>
         <w:ind w:left="720" w:hanging="360"/>
         <w:rPr>
@@ -42965,7 +42965,7 @@
       <w:pPr>
         <w:numPr>
           <w:ilvl w:val="0"/>
-          <w:numId w:val="36"/>
+          <w:numId w:val="37"/>
         </w:numPr>
         <w:ind w:left="720" w:hanging="360"/>
         <w:rPr>
@@ -42984,7 +42984,7 @@
       <w:pPr>
         <w:numPr>
           <w:ilvl w:val="0"/>
-          <w:numId w:val="36"/>
+          <w:numId w:val="37"/>
         </w:numPr>
         <w:ind w:left="720" w:hanging="360"/>
         <w:rPr>
@@ -43527,7 +43527,7 @@
       <w:pPr>
         <w:numPr>
           <w:ilvl w:val="0"/>
-          <w:numId w:val="45"/>
+          <w:numId w:val="46"/>
         </w:numPr>
         <w:ind w:left="720" w:hanging="360"/>
         <w:rPr>
@@ -43547,7 +43547,7 @@
       <w:pPr>
         <w:numPr>
           <w:ilvl w:val="0"/>
-          <w:numId w:val="45"/>
+          <w:numId w:val="46"/>
         </w:numPr>
         <w:ind w:left="720" w:hanging="360"/>
         <w:rPr>
@@ -43567,7 +43567,7 @@
       <w:pPr>
         <w:numPr>
           <w:ilvl w:val="0"/>
-          <w:numId w:val="45"/>
+          <w:numId w:val="46"/>
         </w:numPr>
         <w:ind w:left="720" w:hanging="360"/>
         <w:rPr>
@@ -43587,7 +43587,7 @@
       <w:pPr>
         <w:numPr>
           <w:ilvl w:val="0"/>
-          <w:numId w:val="45"/>
+          <w:numId w:val="46"/>
         </w:numPr>
         <w:ind w:left="720" w:hanging="360"/>
         <w:rPr>
@@ -44145,7 +44145,7 @@
       <w:pPr>
         <w:numPr>
           <w:ilvl w:val="0"/>
-          <w:numId w:val="50"/>
+          <w:numId w:val="51"/>
         </w:numPr>
         <w:ind w:left="720" w:hanging="360"/>
         <w:rPr>
@@ -44165,7 +44165,7 @@
       <w:pPr>
         <w:numPr>
           <w:ilvl w:val="0"/>
-          <w:numId w:val="50"/>
+          <w:numId w:val="51"/>
         </w:numPr>
         <w:ind w:left="720" w:hanging="360"/>
         <w:rPr>
@@ -44185,7 +44185,7 @@
       <w:pPr>
         <w:numPr>
           <w:ilvl w:val="0"/>
-          <w:numId w:val="50"/>
+          <w:numId w:val="51"/>
         </w:numPr>
         <w:ind w:left="720" w:hanging="360"/>
         <w:rPr>
@@ -44205,7 +44205,7 @@
       <w:pPr>
         <w:numPr>
           <w:ilvl w:val="0"/>
-          <w:numId w:val="50"/>
+          <w:numId w:val="51"/>
         </w:numPr>
         <w:ind w:left="720" w:hanging="360"/>
         <w:rPr>
@@ -44786,7 +44786,7 @@
       <w:pPr>
         <w:numPr>
           <w:ilvl w:val="0"/>
-          <w:numId w:val="69"/>
+          <w:numId w:val="70"/>
         </w:numPr>
         <w:ind w:left="720" w:hanging="360"/>
         <w:rPr>
@@ -44810,7 +44810,7 @@
       <w:pPr>
         <w:numPr>
           <w:ilvl w:val="0"/>
-          <w:numId w:val="69"/>
+          <w:numId w:val="70"/>
         </w:numPr>
         <w:ind w:left="720" w:hanging="360"/>
         <w:rPr>
@@ -44834,7 +44834,7 @@
       <w:pPr>
         <w:numPr>
           <w:ilvl w:val="0"/>
-          <w:numId w:val="69"/>
+          <w:numId w:val="70"/>
         </w:numPr>
         <w:ind w:left="720" w:hanging="360"/>
         <w:rPr>
@@ -44858,7 +44858,7 @@
       <w:pPr>
         <w:numPr>
           <w:ilvl w:val="0"/>
-          <w:numId w:val="69"/>
+          <w:numId w:val="70"/>
         </w:numPr>
         <w:ind w:left="720" w:hanging="360"/>
         <w:rPr>
@@ -45939,7 +45939,7 @@
       <w:pPr>
         <w:numPr>
           <w:ilvl w:val="0"/>
-          <w:numId w:val="70"/>
+          <w:numId w:val="71"/>
         </w:numPr>
         <w:ind w:left="720" w:hanging="360"/>
         <w:rPr>
@@ -45958,7 +45958,7 @@
       <w:pPr>
         <w:numPr>
           <w:ilvl w:val="0"/>
-          <w:numId w:val="70"/>
+          <w:numId w:val="71"/>
         </w:numPr>
         <w:ind w:left="720" w:hanging="360"/>
         <w:rPr>
@@ -45978,7 +45978,7 @@
       <w:pPr>
         <w:numPr>
           <w:ilvl w:val="0"/>
-          <w:numId w:val="70"/>
+          <w:numId w:val="71"/>
         </w:numPr>
         <w:ind w:left="720" w:hanging="360"/>
         <w:rPr>
@@ -45997,7 +45997,7 @@
       <w:pPr>
         <w:numPr>
           <w:ilvl w:val="0"/>
-          <w:numId w:val="70"/>
+          <w:numId w:val="71"/>
         </w:numPr>
         <w:ind w:left="720" w:hanging="360"/>
         <w:rPr>
@@ -46930,12 +46930,12 @@
           <wp:inline distB="114300" distT="114300" distL="114300" distR="114300">
             <wp:extent cx="5943600" cy="3886200"/>
             <wp:effectExtent b="0" l="0" r="0" t="0"/>
-            <wp:docPr id="3" name="image3.png"/>
+            <wp:docPr id="5" name="image5.png"/>
             <a:graphic>
               <a:graphicData uri="http://schemas.openxmlformats.org/drawingml/2006/picture">
                 <pic:pic>
                   <pic:nvPicPr>
-                    <pic:cNvPr id="0" name="image3.png"/>
+                    <pic:cNvPr id="0" name="image5.png"/>
                     <pic:cNvPicPr preferRelativeResize="0"/>
                   </pic:nvPicPr>
                   <pic:blipFill>
@@ -47166,7 +47166,7 @@
       <w:pPr>
         <w:numPr>
           <w:ilvl w:val="0"/>
-          <w:numId w:val="55"/>
+          <w:numId w:val="56"/>
         </w:numPr>
         <w:ind w:left="720" w:hanging="360"/>
         <w:rPr>
@@ -47186,7 +47186,7 @@
       <w:pPr>
         <w:numPr>
           <w:ilvl w:val="0"/>
-          <w:numId w:val="55"/>
+          <w:numId w:val="56"/>
         </w:numPr>
         <w:ind w:left="720" w:hanging="360"/>
         <w:rPr>
@@ -47205,7 +47205,7 @@
       <w:pPr>
         <w:numPr>
           <w:ilvl w:val="0"/>
-          <w:numId w:val="55"/>
+          <w:numId w:val="56"/>
         </w:numPr>
         <w:ind w:left="720" w:hanging="360"/>
         <w:rPr>
@@ -47224,7 +47224,7 @@
       <w:pPr>
         <w:numPr>
           <w:ilvl w:val="0"/>
-          <w:numId w:val="55"/>
+          <w:numId w:val="56"/>
         </w:numPr>
         <w:ind w:left="720" w:hanging="360"/>
         <w:rPr>
@@ -47727,7 +47727,7 @@
       <w:pPr>
         <w:numPr>
           <w:ilvl w:val="0"/>
-          <w:numId w:val="54"/>
+          <w:numId w:val="55"/>
         </w:numPr>
         <w:ind w:left="720" w:hanging="360"/>
         <w:rPr>
@@ -47747,7 +47747,7 @@
       <w:pPr>
         <w:numPr>
           <w:ilvl w:val="0"/>
-          <w:numId w:val="54"/>
+          <w:numId w:val="55"/>
         </w:numPr>
         <w:ind w:left="720" w:hanging="360"/>
         <w:rPr>
@@ -47766,7 +47766,7 @@
       <w:pPr>
         <w:numPr>
           <w:ilvl w:val="0"/>
-          <w:numId w:val="54"/>
+          <w:numId w:val="55"/>
         </w:numPr>
         <w:ind w:left="720" w:hanging="360"/>
         <w:rPr>
@@ -47786,7 +47786,7 @@
       <w:pPr>
         <w:numPr>
           <w:ilvl w:val="0"/>
-          <w:numId w:val="54"/>
+          <w:numId w:val="55"/>
         </w:numPr>
         <w:ind w:left="720" w:hanging="360"/>
         <w:rPr>
@@ -48322,7 +48322,7 @@
       <w:pPr>
         <w:numPr>
           <w:ilvl w:val="0"/>
-          <w:numId w:val="47"/>
+          <w:numId w:val="48"/>
         </w:numPr>
         <w:ind w:left="720" w:hanging="360"/>
         <w:rPr>
@@ -48342,7 +48342,7 @@
       <w:pPr>
         <w:numPr>
           <w:ilvl w:val="0"/>
-          <w:numId w:val="47"/>
+          <w:numId w:val="48"/>
         </w:numPr>
         <w:ind w:left="720" w:hanging="360"/>
         <w:rPr>
@@ -48361,7 +48361,7 @@
       <w:pPr>
         <w:numPr>
           <w:ilvl w:val="0"/>
-          <w:numId w:val="47"/>
+          <w:numId w:val="48"/>
         </w:numPr>
         <w:ind w:left="720" w:hanging="360"/>
         <w:rPr>
@@ -48381,7 +48381,7 @@
       <w:pPr>
         <w:numPr>
           <w:ilvl w:val="0"/>
-          <w:numId w:val="47"/>
+          <w:numId w:val="48"/>
         </w:numPr>
         <w:ind w:left="720" w:hanging="360"/>
         <w:rPr>
@@ -48401,7 +48401,7 @@
       <w:pPr>
         <w:numPr>
           <w:ilvl w:val="0"/>
-          <w:numId w:val="47"/>
+          <w:numId w:val="48"/>
         </w:numPr>
         <w:ind w:left="720" w:hanging="360"/>
         <w:rPr>
@@ -48927,7 +48927,7 @@
       <w:pPr>
         <w:numPr>
           <w:ilvl w:val="0"/>
-          <w:numId w:val="41"/>
+          <w:numId w:val="42"/>
         </w:numPr>
         <w:ind w:left="720" w:hanging="360"/>
         <w:rPr>
@@ -48947,7 +48947,7 @@
       <w:pPr>
         <w:numPr>
           <w:ilvl w:val="0"/>
-          <w:numId w:val="41"/>
+          <w:numId w:val="42"/>
         </w:numPr>
         <w:ind w:left="720" w:hanging="360"/>
         <w:rPr>
@@ -48966,7 +48966,7 @@
       <w:pPr>
         <w:numPr>
           <w:ilvl w:val="0"/>
-          <w:numId w:val="41"/>
+          <w:numId w:val="42"/>
         </w:numPr>
         <w:ind w:left="720" w:hanging="360"/>
         <w:rPr>
@@ -48985,7 +48985,7 @@
       <w:pPr>
         <w:numPr>
           <w:ilvl w:val="0"/>
-          <w:numId w:val="41"/>
+          <w:numId w:val="42"/>
         </w:numPr>
         <w:ind w:left="720" w:hanging="360"/>
         <w:rPr>
@@ -49004,7 +49004,7 @@
       <w:pPr>
         <w:numPr>
           <w:ilvl w:val="0"/>
-          <w:numId w:val="41"/>
+          <w:numId w:val="42"/>
         </w:numPr>
         <w:ind w:left="720" w:hanging="360"/>
         <w:rPr>
@@ -50032,7 +50032,7 @@
           <wp:inline distB="114300" distT="114300" distL="114300" distR="114300">
             <wp:extent cx="5943600" cy="3035300"/>
             <wp:effectExtent b="0" l="0" r="0" t="0"/>
-            <wp:docPr id="1" name="image4.png"/>
+            <wp:docPr id="3" name="image4.png"/>
             <a:graphic>
               <a:graphicData uri="http://schemas.openxmlformats.org/drawingml/2006/picture">
                 <pic:pic>
@@ -50295,7 +50295,7 @@
       <w:pPr>
         <w:numPr>
           <w:ilvl w:val="0"/>
-          <w:numId w:val="76"/>
+          <w:numId w:val="77"/>
         </w:numPr>
         <w:ind w:left="720" w:hanging="360"/>
         <w:rPr>
@@ -50315,7 +50315,7 @@
       <w:pPr>
         <w:numPr>
           <w:ilvl w:val="0"/>
-          <w:numId w:val="76"/>
+          <w:numId w:val="77"/>
         </w:numPr>
         <w:ind w:left="720" w:hanging="360"/>
         <w:rPr>
@@ -50335,7 +50335,7 @@
       <w:pPr>
         <w:numPr>
           <w:ilvl w:val="0"/>
-          <w:numId w:val="76"/>
+          <w:numId w:val="77"/>
         </w:numPr>
         <w:ind w:left="720" w:hanging="360"/>
         <w:rPr>
@@ -50355,7 +50355,7 @@
       <w:pPr>
         <w:numPr>
           <w:ilvl w:val="0"/>
-          <w:numId w:val="76"/>
+          <w:numId w:val="77"/>
         </w:numPr>
         <w:ind w:left="720" w:hanging="360"/>
         <w:rPr>
@@ -50375,7 +50375,7 @@
       <w:pPr>
         <w:numPr>
           <w:ilvl w:val="0"/>
-          <w:numId w:val="76"/>
+          <w:numId w:val="77"/>
         </w:numPr>
         <w:ind w:left="720" w:hanging="360"/>
         <w:rPr>
@@ -50395,7 +50395,7 @@
       <w:pPr>
         <w:numPr>
           <w:ilvl w:val="0"/>
-          <w:numId w:val="76"/>
+          <w:numId w:val="77"/>
         </w:numPr>
         <w:ind w:left="720" w:hanging="360"/>
         <w:rPr>
@@ -50932,7 +50932,7 @@
       <w:pPr>
         <w:numPr>
           <w:ilvl w:val="0"/>
-          <w:numId w:val="61"/>
+          <w:numId w:val="62"/>
         </w:numPr>
         <w:ind w:left="720" w:hanging="360"/>
         <w:rPr>
@@ -50952,7 +50952,7 @@
       <w:pPr>
         <w:numPr>
           <w:ilvl w:val="0"/>
-          <w:numId w:val="61"/>
+          <w:numId w:val="62"/>
         </w:numPr>
         <w:ind w:left="720" w:hanging="360"/>
         <w:rPr>
@@ -50972,7 +50972,7 @@
       <w:pPr>
         <w:numPr>
           <w:ilvl w:val="0"/>
-          <w:numId w:val="61"/>
+          <w:numId w:val="62"/>
         </w:numPr>
         <w:ind w:left="720" w:hanging="360"/>
         <w:rPr>
@@ -50992,7 +50992,7 @@
       <w:pPr>
         <w:numPr>
           <w:ilvl w:val="0"/>
-          <w:numId w:val="61"/>
+          <w:numId w:val="62"/>
         </w:numPr>
         <w:ind w:left="720" w:hanging="360"/>
         <w:rPr>
@@ -51012,7 +51012,7 @@
       <w:pPr>
         <w:numPr>
           <w:ilvl w:val="0"/>
-          <w:numId w:val="61"/>
+          <w:numId w:val="62"/>
         </w:numPr>
         <w:ind w:left="720" w:hanging="360"/>
         <w:rPr>
@@ -51031,7 +51031,7 @@
       <w:pPr>
         <w:numPr>
           <w:ilvl w:val="0"/>
-          <w:numId w:val="61"/>
+          <w:numId w:val="62"/>
         </w:numPr>
         <w:ind w:left="720" w:hanging="360"/>
         <w:rPr>
@@ -51051,7 +51051,7 @@
       <w:pPr>
         <w:numPr>
           <w:ilvl w:val="0"/>
-          <w:numId w:val="61"/>
+          <w:numId w:val="62"/>
         </w:numPr>
         <w:ind w:left="720" w:hanging="360"/>
         <w:rPr>
@@ -51070,7 +51070,7 @@
       <w:pPr>
         <w:numPr>
           <w:ilvl w:val="0"/>
-          <w:numId w:val="61"/>
+          <w:numId w:val="62"/>
         </w:numPr>
         <w:ind w:left="720" w:hanging="360"/>
         <w:rPr>
@@ -51654,7 +51654,7 @@
       <w:pPr>
         <w:numPr>
           <w:ilvl w:val="0"/>
-          <w:numId w:val="90"/>
+          <w:numId w:val="91"/>
         </w:numPr>
         <w:ind w:left="720" w:hanging="360"/>
         <w:rPr>
@@ -51674,7 +51674,7 @@
       <w:pPr>
         <w:numPr>
           <w:ilvl w:val="0"/>
-          <w:numId w:val="90"/>
+          <w:numId w:val="91"/>
         </w:numPr>
         <w:ind w:left="720" w:hanging="360"/>
         <w:rPr>
@@ -51694,7 +51694,7 @@
       <w:pPr>
         <w:numPr>
           <w:ilvl w:val="0"/>
-          <w:numId w:val="90"/>
+          <w:numId w:val="91"/>
         </w:numPr>
         <w:ind w:left="720" w:hanging="360"/>
         <w:rPr>
@@ -51714,7 +51714,7 @@
       <w:pPr>
         <w:numPr>
           <w:ilvl w:val="0"/>
-          <w:numId w:val="90"/>
+          <w:numId w:val="91"/>
         </w:numPr>
         <w:ind w:left="720" w:hanging="360"/>
         <w:rPr>
@@ -51733,7 +51733,7 @@
       <w:pPr>
         <w:numPr>
           <w:ilvl w:val="0"/>
-          <w:numId w:val="90"/>
+          <w:numId w:val="91"/>
         </w:numPr>
         <w:ind w:left="720" w:hanging="360"/>
         <w:rPr>
@@ -51753,7 +51753,7 @@
       <w:pPr>
         <w:numPr>
           <w:ilvl w:val="0"/>
-          <w:numId w:val="90"/>
+          <w:numId w:val="91"/>
         </w:numPr>
         <w:ind w:left="720" w:hanging="360"/>
         <w:rPr>
@@ -51773,7 +51773,7 @@
       <w:pPr>
         <w:numPr>
           <w:ilvl w:val="0"/>
-          <w:numId w:val="90"/>
+          <w:numId w:val="91"/>
         </w:numPr>
         <w:ind w:left="720" w:hanging="360"/>
         <w:rPr>
@@ -51883,7 +51883,7 @@
       <w:pPr>
         <w:numPr>
           <w:ilvl w:val="0"/>
-          <w:numId w:val="64"/>
+          <w:numId w:val="65"/>
         </w:numPr>
         <w:ind w:left="720" w:hanging="360"/>
         <w:rPr>
@@ -51903,7 +51903,7 @@
       <w:pPr>
         <w:numPr>
           <w:ilvl w:val="0"/>
-          <w:numId w:val="64"/>
+          <w:numId w:val="65"/>
         </w:numPr>
         <w:ind w:left="720" w:hanging="360"/>
         <w:rPr>
@@ -51923,7 +51923,7 @@
       <w:pPr>
         <w:numPr>
           <w:ilvl w:val="0"/>
-          <w:numId w:val="64"/>
+          <w:numId w:val="65"/>
         </w:numPr>
         <w:ind w:left="720" w:hanging="360"/>
         <w:rPr>
@@ -51943,7 +51943,7 @@
       <w:pPr>
         <w:numPr>
           <w:ilvl w:val="0"/>
-          <w:numId w:val="64"/>
+          <w:numId w:val="65"/>
         </w:numPr>
         <w:ind w:left="720" w:hanging="360"/>
         <w:rPr>
@@ -51963,7 +51963,7 @@
       <w:pPr>
         <w:numPr>
           <w:ilvl w:val="0"/>
-          <w:numId w:val="64"/>
+          <w:numId w:val="65"/>
         </w:numPr>
         <w:ind w:left="720" w:hanging="360"/>
         <w:rPr>
@@ -52553,7 +52553,7 @@
       <w:pPr>
         <w:numPr>
           <w:ilvl w:val="0"/>
-          <w:numId w:val="52"/>
+          <w:numId w:val="53"/>
         </w:numPr>
         <w:ind w:left="720" w:hanging="360"/>
         <w:rPr>
@@ -52573,7 +52573,7 @@
       <w:pPr>
         <w:numPr>
           <w:ilvl w:val="0"/>
-          <w:numId w:val="52"/>
+          <w:numId w:val="53"/>
         </w:numPr>
         <w:ind w:left="720" w:hanging="360"/>
         <w:rPr>
@@ -52593,7 +52593,7 @@
       <w:pPr>
         <w:numPr>
           <w:ilvl w:val="0"/>
-          <w:numId w:val="52"/>
+          <w:numId w:val="53"/>
         </w:numPr>
         <w:ind w:left="720" w:hanging="360"/>
         <w:rPr>
@@ -52613,7 +52613,7 @@
       <w:pPr>
         <w:numPr>
           <w:ilvl w:val="0"/>
-          <w:numId w:val="52"/>
+          <w:numId w:val="53"/>
         </w:numPr>
         <w:ind w:left="720" w:hanging="360"/>
         <w:rPr>
@@ -53116,7 +53116,7 @@
       <w:pPr>
         <w:numPr>
           <w:ilvl w:val="0"/>
-          <w:numId w:val="83"/>
+          <w:numId w:val="84"/>
         </w:numPr>
         <w:ind w:left="720" w:hanging="360"/>
         <w:rPr>
@@ -53136,7 +53136,7 @@
       <w:pPr>
         <w:numPr>
           <w:ilvl w:val="0"/>
-          <w:numId w:val="83"/>
+          <w:numId w:val="84"/>
         </w:numPr>
         <w:ind w:left="720" w:hanging="360"/>
         <w:rPr>
@@ -53156,7 +53156,7 @@
       <w:pPr>
         <w:numPr>
           <w:ilvl w:val="0"/>
-          <w:numId w:val="83"/>
+          <w:numId w:val="84"/>
         </w:numPr>
         <w:ind w:left="720" w:hanging="360"/>
         <w:rPr>
@@ -53176,7 +53176,7 @@
       <w:pPr>
         <w:numPr>
           <w:ilvl w:val="0"/>
-          <w:numId w:val="83"/>
+          <w:numId w:val="84"/>
         </w:numPr>
         <w:ind w:left="720" w:hanging="360"/>
         <w:rPr>
@@ -53196,7 +53196,7 @@
       <w:pPr>
         <w:numPr>
           <w:ilvl w:val="0"/>
-          <w:numId w:val="83"/>
+          <w:numId w:val="84"/>
         </w:numPr>
         <w:ind w:left="720" w:hanging="360"/>
         <w:rPr>
@@ -54360,7 +54360,7 @@
       <w:pPr>
         <w:numPr>
           <w:ilvl w:val="0"/>
-          <w:numId w:val="80"/>
+          <w:numId w:val="81"/>
         </w:numPr>
         <w:ind w:left="720" w:hanging="360"/>
         <w:rPr>
@@ -54380,7 +54380,7 @@
       <w:pPr>
         <w:numPr>
           <w:ilvl w:val="0"/>
-          <w:numId w:val="80"/>
+          <w:numId w:val="81"/>
         </w:numPr>
         <w:ind w:left="720" w:hanging="360"/>
         <w:rPr>
@@ -54399,7 +54399,7 @@
       <w:pPr>
         <w:numPr>
           <w:ilvl w:val="0"/>
-          <w:numId w:val="80"/>
+          <w:numId w:val="81"/>
         </w:numPr>
         <w:ind w:left="720" w:hanging="360"/>
         <w:rPr>
@@ -54418,7 +54418,7 @@
       <w:pPr>
         <w:numPr>
           <w:ilvl w:val="0"/>
-          <w:numId w:val="80"/>
+          <w:numId w:val="81"/>
         </w:numPr>
         <w:ind w:left="720" w:hanging="360"/>
         <w:rPr>
@@ -54961,7 +54961,7 @@
       <w:pPr>
         <w:numPr>
           <w:ilvl w:val="0"/>
-          <w:numId w:val="31"/>
+          <w:numId w:val="32"/>
         </w:numPr>
         <w:ind w:left="720" w:hanging="360"/>
         <w:rPr>
@@ -54981,7 +54981,7 @@
       <w:pPr>
         <w:numPr>
           <w:ilvl w:val="0"/>
-          <w:numId w:val="31"/>
+          <w:numId w:val="32"/>
         </w:numPr>
         <w:ind w:left="720" w:hanging="360"/>
         <w:rPr>
@@ -55001,7 +55001,7 @@
       <w:pPr>
         <w:numPr>
           <w:ilvl w:val="0"/>
-          <w:numId w:val="31"/>
+          <w:numId w:val="32"/>
         </w:numPr>
         <w:ind w:left="720" w:hanging="360"/>
         <w:rPr>
@@ -55021,7 +55021,7 @@
       <w:pPr>
         <w:numPr>
           <w:ilvl w:val="0"/>
-          <w:numId w:val="31"/>
+          <w:numId w:val="32"/>
         </w:numPr>
         <w:ind w:left="720" w:hanging="360"/>
         <w:rPr>
@@ -55526,7 +55526,7 @@
       <w:pPr>
         <w:numPr>
           <w:ilvl w:val="0"/>
-          <w:numId w:val="39"/>
+          <w:numId w:val="40"/>
         </w:numPr>
         <w:ind w:left="720" w:hanging="360"/>
         <w:rPr>
@@ -55546,7 +55546,7 @@
       <w:pPr>
         <w:numPr>
           <w:ilvl w:val="0"/>
-          <w:numId w:val="39"/>
+          <w:numId w:val="40"/>
         </w:numPr>
         <w:ind w:left="720" w:hanging="360"/>
         <w:rPr>
@@ -55566,7 +55566,7 @@
       <w:pPr>
         <w:numPr>
           <w:ilvl w:val="0"/>
-          <w:numId w:val="39"/>
+          <w:numId w:val="40"/>
         </w:numPr>
         <w:ind w:left="720" w:hanging="360"/>
         <w:rPr>
@@ -55585,7 +55585,7 @@
       <w:pPr>
         <w:numPr>
           <w:ilvl w:val="0"/>
-          <w:numId w:val="39"/>
+          <w:numId w:val="40"/>
         </w:numPr>
         <w:ind w:left="720" w:hanging="360"/>
         <w:rPr>
@@ -55907,12 +55907,12 @@
           <wp:inline distB="114300" distT="114300" distL="114300" distR="114300">
             <wp:extent cx="6324135" cy="1662113"/>
             <wp:effectExtent b="0" l="0" r="0" t="0"/>
-            <wp:docPr id="2" name="image1.png"/>
+            <wp:docPr id="4" name="image2.png"/>
             <a:graphic>
               <a:graphicData uri="http://schemas.openxmlformats.org/drawingml/2006/picture">
                 <pic:pic>
                   <pic:nvPicPr>
-                    <pic:cNvPr id="0" name="image1.png"/>
+                    <pic:cNvPr id="0" name="image2.png"/>
                     <pic:cNvPicPr preferRelativeResize="0"/>
                   </pic:nvPicPr>
                   <pic:blipFill>
@@ -56195,7 +56195,7 @@
       <w:pPr>
         <w:numPr>
           <w:ilvl w:val="0"/>
-          <w:numId w:val="43"/>
+          <w:numId w:val="44"/>
         </w:numPr>
         <w:ind w:left="720" w:hanging="360"/>
         <w:rPr>
@@ -56215,7 +56215,7 @@
       <w:pPr>
         <w:numPr>
           <w:ilvl w:val="0"/>
-          <w:numId w:val="43"/>
+          <w:numId w:val="44"/>
         </w:numPr>
         <w:ind w:left="720" w:hanging="360"/>
         <w:rPr>
@@ -56235,7 +56235,7 @@
       <w:pPr>
         <w:numPr>
           <w:ilvl w:val="0"/>
-          <w:numId w:val="43"/>
+          <w:numId w:val="44"/>
         </w:numPr>
         <w:ind w:left="720" w:hanging="360"/>
         <w:rPr>
@@ -56255,7 +56255,7 @@
       <w:pPr>
         <w:numPr>
           <w:ilvl w:val="0"/>
-          <w:numId w:val="43"/>
+          <w:numId w:val="44"/>
         </w:numPr>
         <w:ind w:left="720" w:hanging="360"/>
         <w:rPr>
@@ -56275,7 +56275,7 @@
       <w:pPr>
         <w:numPr>
           <w:ilvl w:val="0"/>
-          <w:numId w:val="43"/>
+          <w:numId w:val="44"/>
         </w:numPr>
         <w:ind w:left="720" w:hanging="360"/>
         <w:rPr>
@@ -56295,7 +56295,7 @@
       <w:pPr>
         <w:numPr>
           <w:ilvl w:val="0"/>
-          <w:numId w:val="43"/>
+          <w:numId w:val="44"/>
         </w:numPr>
         <w:ind w:left="720" w:hanging="360"/>
         <w:rPr>
@@ -57230,6 +57230,1275 @@
     </w:p>
     <w:p>
       <w:pPr>
+        <w:rPr/>
+      </w:pPr>
+      <w:r>
+        <w:rPr>
+          <w:rtl w:val="0"/>
+        </w:rPr>
+        <w:t xml:space="preserve">Question: 129</w:t>
+      </w:r>
+    </w:p>
+    <w:p>
+      <w:pPr>
+        <w:rPr>
+          <w:color w:val="999999"/>
+        </w:rPr>
+      </w:pPr>
+      <w:r>
+        <w:rPr>
+          <w:b w:val="1"/>
+          <w:rtl w:val="0"/>
+        </w:rPr>
+        <w:t xml:space="preserve">Main​ ​Topic​ ​:​ </w:t>
+      </w:r>
+      <w:r>
+        <w:rPr>
+          <w:color w:val="999999"/>
+          <w:rtl w:val="0"/>
+        </w:rPr>
+        <w:t xml:space="preserve">Machine Learning</w:t>
+      </w:r>
+    </w:p>
+    <w:p>
+      <w:pPr>
+        <w:rPr>
+          <w:color w:val="999999"/>
+        </w:rPr>
+      </w:pPr>
+      <w:r>
+        <w:rPr>
+          <w:b w:val="1"/>
+          <w:rtl w:val="0"/>
+        </w:rPr>
+        <w:t xml:space="preserve">Sub​ ​Topic​ ​:​ </w:t>
+      </w:r>
+      <w:r>
+        <w:rPr>
+          <w:color w:val="999999"/>
+          <w:highlight w:val="white"/>
+          <w:rtl w:val="0"/>
+        </w:rPr>
+        <w:t xml:space="preserve">Build machine learning solutions for performance, availability, scalability, resiliency, and fault tolerance</w:t>
+      </w:r>
+      <w:r>
+        <w:rPr>
+          <w:color w:val="999999"/>
+          <w:highlight w:val="white"/>
+          <w:rtl w:val="0"/>
+        </w:rPr>
+        <w:t xml:space="preserve"> </w:t>
+      </w:r>
+      <w:r>
+        <w:rPr>
+          <w:rtl w:val="0"/>
+        </w:rPr>
+      </w:r>
+    </w:p>
+    <w:p>
+      <w:pPr>
+        <w:rPr>
+          <w:color w:val="999999"/>
+        </w:rPr>
+      </w:pPr>
+      <w:r>
+        <w:rPr>
+          <w:rtl w:val="0"/>
+        </w:rPr>
+      </w:r>
+    </w:p>
+    <w:p>
+      <w:pPr>
+        <w:rPr>
+          <w:b w:val="1"/>
+          <w:color w:val="999999"/>
+        </w:rPr>
+      </w:pPr>
+      <w:r>
+        <w:rPr>
+          <w:b w:val="1"/>
+          <w:rtl w:val="0"/>
+        </w:rPr>
+        <w:t xml:space="preserve">Domain: </w:t>
+      </w:r>
+      <w:r>
+        <w:rPr>
+          <w:color w:val="999999"/>
+          <w:rtl w:val="0"/>
+        </w:rPr>
+        <w:t xml:space="preserve">ML Implementation and Operation</w:t>
+      </w:r>
+      <w:r>
+        <w:rPr>
+          <w:rtl w:val="0"/>
+        </w:rPr>
+      </w:r>
+    </w:p>
+    <w:p>
+      <w:pPr>
+        <w:rPr>
+          <w:b w:val="1"/>
+        </w:rPr>
+      </w:pPr>
+      <w:r>
+        <w:rPr>
+          <w:rtl w:val="0"/>
+        </w:rPr>
+      </w:r>
+    </w:p>
+    <w:p>
+      <w:pPr>
+        <w:rPr>
+          <w:rFonts w:ascii="Calibri" w:cs="Calibri" w:eastAsia="Calibri" w:hAnsi="Calibri"/>
+        </w:rPr>
+      </w:pPr>
+      <w:r>
+        <w:rPr>
+          <w:rFonts w:ascii="Calibri" w:cs="Calibri" w:eastAsia="Calibri" w:hAnsi="Calibri"/>
+          <w:b w:val="1"/>
+          <w:rtl w:val="0"/>
+        </w:rPr>
+        <w:t xml:space="preserve">Question text</w:t>
+      </w:r>
+      <w:r>
+        <w:rPr>
+          <w:rFonts w:ascii="Calibri" w:cs="Calibri" w:eastAsia="Calibri" w:hAnsi="Calibri"/>
+          <w:rtl w:val="0"/>
+        </w:rPr>
+        <w:t xml:space="preserve">: </w:t>
+      </w:r>
+    </w:p>
+    <w:p>
+      <w:pPr>
+        <w:rPr>
+          <w:color w:val="444444"/>
+        </w:rPr>
+      </w:pPr>
+      <w:r>
+        <w:rPr>
+          <w:color w:val="444444"/>
+          <w:rtl w:val="0"/>
+        </w:rPr>
+        <w:t xml:space="preserve">You work for a mining company in their machine learning department. You and your team are working on a model to predict the minimum depth at which to drill in order to find various mineral deposits. You are building a model based on the XGBoost algorithm and your team is at the stage where you are running various models based on different hyperparameters in order to find the best hyperparameter settings. Because of the complexity of the problem you may have to run hundreds, or even thousands of hyperparameter tuning jobs to get the best result.</w:t>
+      </w:r>
+    </w:p>
+    <w:p>
+      <w:pPr>
+        <w:rPr>
+          <w:color w:val="444444"/>
+        </w:rPr>
+      </w:pPr>
+      <w:r>
+        <w:rPr>
+          <w:rtl w:val="0"/>
+        </w:rPr>
+      </w:r>
+    </w:p>
+    <w:p>
+      <w:pPr>
+        <w:rPr>
+          <w:color w:val="444444"/>
+        </w:rPr>
+      </w:pPr>
+      <w:r>
+        <w:rPr>
+          <w:color w:val="444444"/>
+          <w:rtl w:val="0"/>
+        </w:rPr>
+        <w:t xml:space="preserve">Your machine learning pipeline also includes a batch transform step to be executed after every hyperparameter tuning job. Your team lead has suggested that you use the Amazon Step Functions SageMaker integration capability to automate the execution of your many hyperparameter tuning jobs. You have setup your Step Functions environment and you have configured it as such:</w:t>
+      </w:r>
+    </w:p>
+    <w:p>
+      <w:pPr>
+        <w:rPr>
+          <w:color w:val="444444"/>
+        </w:rPr>
+      </w:pPr>
+      <w:r>
+        <w:rPr>
+          <w:color w:val="444444"/>
+        </w:rPr>
+        <w:drawing>
+          <wp:inline distB="114300" distT="114300" distL="114300" distR="114300">
+            <wp:extent cx="5876925" cy="5372100"/>
+            <wp:effectExtent b="0" l="0" r="0" t="0"/>
+            <wp:docPr id="2" name="image1.png"/>
+            <a:graphic>
+              <a:graphicData uri="http://schemas.openxmlformats.org/drawingml/2006/picture">
+                <pic:pic>
+                  <pic:nvPicPr>
+                    <pic:cNvPr id="0" name="image1.png"/>
+                    <pic:cNvPicPr preferRelativeResize="0"/>
+                  </pic:nvPicPr>
+                  <pic:blipFill>
+                    <a:blip r:embed="rId288"/>
+                    <a:srcRect b="0" l="0" r="0" t="0"/>
+                    <a:stretch>
+                      <a:fillRect/>
+                    </a:stretch>
+                  </pic:blipFill>
+                  <pic:spPr>
+                    <a:xfrm>
+                      <a:off x="0" y="0"/>
+                      <a:ext cx="5876925" cy="5372100"/>
+                    </a:xfrm>
+                    <a:prstGeom prst="rect"/>
+                    <a:ln/>
+                  </pic:spPr>
+                </pic:pic>
+              </a:graphicData>
+            </a:graphic>
+          </wp:inline>
+        </w:drawing>
+      </w:r>
+      <w:r>
+        <w:rPr>
+          <w:rtl w:val="0"/>
+        </w:rPr>
+      </w:r>
+    </w:p>
+    <w:p>
+      <w:pPr>
+        <w:rPr>
+          <w:color w:val="444444"/>
+          <w:shd w:fill="fafafa" w:val="clear"/>
+        </w:rPr>
+      </w:pPr>
+      <w:r>
+        <w:rPr>
+          <w:color w:val="444444"/>
+          <w:rtl w:val="0"/>
+        </w:rPr>
+        <w:t xml:space="preserve">You have written the following </w:t>
+      </w:r>
+      <w:r>
+        <w:rPr>
+          <w:color w:val="444444"/>
+          <w:rtl w:val="0"/>
+        </w:rPr>
+        <w:t xml:space="preserve">JSON-based Amazon States Language (ASL) for your State Machine (partial listing):</w:t>
+      </w:r>
+      <w:r>
+        <w:rPr>
+          <w:rtl w:val="0"/>
+        </w:rPr>
+      </w:r>
+    </w:p>
+    <w:p>
+      <w:pPr>
+        <w:rPr>
+          <w:color w:val="444444"/>
+        </w:rPr>
+      </w:pPr>
+      <w:r>
+        <w:rPr>
+          <w:color w:val="444444"/>
+          <w:rtl w:val="0"/>
+        </w:rPr>
+        <w:t xml:space="preserve">{</w:t>
+      </w:r>
+    </w:p>
+    <w:p>
+      <w:pPr>
+        <w:rPr>
+          <w:color w:val="444444"/>
+        </w:rPr>
+      </w:pPr>
+      <w:r>
+        <w:rPr>
+          <w:color w:val="444444"/>
+          <w:rtl w:val="0"/>
+        </w:rPr>
+        <w:t xml:space="preserve">    "StartAt": "Generate Training Dataset",</w:t>
+      </w:r>
+    </w:p>
+    <w:p>
+      <w:pPr>
+        <w:rPr>
+          <w:color w:val="444444"/>
+        </w:rPr>
+      </w:pPr>
+      <w:r>
+        <w:rPr>
+          <w:color w:val="444444"/>
+          <w:rtl w:val="0"/>
+        </w:rPr>
+        <w:t xml:space="preserve">    "States": {</w:t>
+      </w:r>
+    </w:p>
+    <w:p>
+      <w:pPr>
+        <w:rPr>
+          <w:color w:val="444444"/>
+        </w:rPr>
+      </w:pPr>
+      <w:r>
+        <w:rPr>
+          <w:color w:val="444444"/>
+          <w:rtl w:val="0"/>
+        </w:rPr>
+        <w:t xml:space="preserve">        "Generate Training Dataset": {</w:t>
+      </w:r>
+    </w:p>
+    <w:p>
+      <w:pPr>
+        <w:rPr>
+          <w:color w:val="444444"/>
+        </w:rPr>
+      </w:pPr>
+      <w:r>
+        <w:rPr>
+          <w:color w:val="444444"/>
+          <w:rtl w:val="0"/>
+        </w:rPr>
+        <w:t xml:space="preserve">            "Resource": "&lt;GENERATE_LAMBDA_FUNCTION_ARN&gt;",</w:t>
+      </w:r>
+    </w:p>
+    <w:p>
+      <w:pPr>
+        <w:rPr>
+          <w:color w:val="444444"/>
+        </w:rPr>
+      </w:pPr>
+      <w:r>
+        <w:rPr>
+          <w:color w:val="444444"/>
+          <w:rtl w:val="0"/>
+        </w:rPr>
+        <w:t xml:space="preserve">            "Type": "Task",</w:t>
+      </w:r>
+    </w:p>
+    <w:p>
+      <w:pPr>
+        <w:rPr>
+          <w:color w:val="444444"/>
+        </w:rPr>
+      </w:pPr>
+      <w:r>
+        <w:rPr>
+          <w:color w:val="444444"/>
+          <w:rtl w:val="0"/>
+        </w:rPr>
+        <w:t xml:space="preserve">            "Next": "HyperparameterTuning (XGBoost)"</w:t>
+      </w:r>
+    </w:p>
+    <w:p>
+      <w:pPr>
+        <w:rPr>
+          <w:color w:val="444444"/>
+        </w:rPr>
+      </w:pPr>
+      <w:r>
+        <w:rPr>
+          <w:color w:val="444444"/>
+          <w:rtl w:val="0"/>
+        </w:rPr>
+        <w:t xml:space="preserve">        },</w:t>
+      </w:r>
+    </w:p>
+    <w:p>
+      <w:pPr>
+        <w:rPr>
+          <w:color w:val="444444"/>
+        </w:rPr>
+      </w:pPr>
+      <w:r>
+        <w:rPr>
+          <w:color w:val="444444"/>
+          <w:rtl w:val="0"/>
+        </w:rPr>
+        <w:t xml:space="preserve">        "HyperparameterTuning (XGBoost)": {</w:t>
+      </w:r>
+    </w:p>
+    <w:p>
+      <w:pPr>
+        <w:rPr>
+          <w:color w:val="444444"/>
+        </w:rPr>
+      </w:pPr>
+      <w:r>
+        <w:rPr>
+          <w:color w:val="444444"/>
+          <w:rtl w:val="0"/>
+        </w:rPr>
+        <w:t xml:space="preserve">            "Resource": "arn:&lt;PARTITION&gt;:states:::sagemaker:createHyperParameterTuningJob.sync",</w:t>
+      </w:r>
+    </w:p>
+    <w:p>
+      <w:pPr>
+        <w:rPr>
+          <w:color w:val="444444"/>
+        </w:rPr>
+      </w:pPr>
+      <w:r>
+        <w:rPr>
+          <w:color w:val="444444"/>
+          <w:rtl w:val="0"/>
+        </w:rPr>
+        <w:t xml:space="preserve">            "Parameters": {</w:t>
+      </w:r>
+    </w:p>
+    <w:p>
+      <w:pPr>
+        <w:rPr>
+          <w:color w:val="444444"/>
+        </w:rPr>
+      </w:pPr>
+      <w:r>
+        <w:rPr>
+          <w:color w:val="444444"/>
+          <w:rtl w:val="0"/>
+        </w:rPr>
+        <w:t xml:space="preserve">                "HyperParameterTuningJobName.$": "&lt;JOB_NAME_FROM_LAMBDA&gt;",</w:t>
+      </w:r>
+    </w:p>
+    <w:p>
+      <w:pPr>
+        <w:rPr>
+          <w:color w:val="444444"/>
+        </w:rPr>
+      </w:pPr>
+      <w:r>
+        <w:rPr>
+          <w:color w:val="444444"/>
+          <w:rtl w:val="0"/>
+        </w:rPr>
+        <w:t xml:space="preserve">                "HyperParameterTuningJobConfig": {</w:t>
+      </w:r>
+    </w:p>
+    <w:p>
+      <w:pPr>
+        <w:rPr>
+          <w:color w:val="444444"/>
+        </w:rPr>
+      </w:pPr>
+      <w:r>
+        <w:rPr>
+          <w:color w:val="444444"/>
+          <w:rtl w:val="0"/>
+        </w:rPr>
+        <w:t xml:space="preserve">                    "Strategy": "Bayesian",</w:t>
+      </w:r>
+    </w:p>
+    <w:p>
+      <w:pPr>
+        <w:rPr>
+          <w:color w:val="444444"/>
+        </w:rPr>
+      </w:pPr>
+      <w:r>
+        <w:rPr>
+          <w:color w:val="444444"/>
+          <w:rtl w:val="0"/>
+        </w:rPr>
+        <w:t xml:space="preserve">                    "HyperParameterTuningJobObjective": {</w:t>
+      </w:r>
+    </w:p>
+    <w:p>
+      <w:pPr>
+        <w:rPr>
+          <w:color w:val="444444"/>
+        </w:rPr>
+      </w:pPr>
+      <w:r>
+        <w:rPr>
+          <w:color w:val="444444"/>
+          <w:rtl w:val="0"/>
+        </w:rPr>
+        <w:t xml:space="preserve">                        "Type": "Minimize",</w:t>
+      </w:r>
+    </w:p>
+    <w:p>
+      <w:pPr>
+        <w:rPr>
+          <w:color w:val="444444"/>
+        </w:rPr>
+      </w:pPr>
+      <w:r>
+        <w:rPr>
+          <w:color w:val="444444"/>
+          <w:rtl w:val="0"/>
+        </w:rPr>
+        <w:t xml:space="preserve">                        "MetricName": "validation:rmse"</w:t>
+      </w:r>
+    </w:p>
+    <w:p>
+      <w:pPr>
+        <w:rPr>
+          <w:color w:val="444444"/>
+        </w:rPr>
+      </w:pPr>
+      <w:r>
+        <w:rPr>
+          <w:color w:val="444444"/>
+          <w:rtl w:val="0"/>
+        </w:rPr>
+        <w:t xml:space="preserve">                    },</w:t>
+      </w:r>
+    </w:p>
+    <w:p>
+      <w:pPr>
+        <w:rPr>
+          <w:color w:val="444444"/>
+        </w:rPr>
+      </w:pPr>
+      <w:r>
+        <w:rPr>
+          <w:color w:val="444444"/>
+          <w:rtl w:val="0"/>
+        </w:rPr>
+        <w:t xml:space="preserve">                    "ResourceLimits": {</w:t>
+      </w:r>
+    </w:p>
+    <w:p>
+      <w:pPr>
+        <w:rPr>
+          <w:color w:val="444444"/>
+        </w:rPr>
+      </w:pPr>
+      <w:r>
+        <w:rPr>
+          <w:color w:val="444444"/>
+          <w:rtl w:val="0"/>
+        </w:rPr>
+        <w:t xml:space="preserve">                        "MaxNumberOfTrainingJobs": 2,</w:t>
+      </w:r>
+    </w:p>
+    <w:p>
+      <w:pPr>
+        <w:rPr>
+          <w:color w:val="444444"/>
+        </w:rPr>
+      </w:pPr>
+      <w:r>
+        <w:rPr>
+          <w:color w:val="444444"/>
+          <w:rtl w:val="0"/>
+        </w:rPr>
+        <w:t xml:space="preserve">                        "MaxParallelTrainingJobs": 2</w:t>
+      </w:r>
+    </w:p>
+    <w:p>
+      <w:pPr>
+        <w:rPr>
+          <w:color w:val="444444"/>
+        </w:rPr>
+      </w:pPr>
+      <w:r>
+        <w:rPr>
+          <w:color w:val="444444"/>
+          <w:rtl w:val="0"/>
+        </w:rPr>
+        <w:t xml:space="preserve">                    },</w:t>
+      </w:r>
+    </w:p>
+    <w:p>
+      <w:pPr>
+        <w:rPr>
+          <w:color w:val="444444"/>
+        </w:rPr>
+      </w:pPr>
+      <w:r>
+        <w:rPr>
+          <w:color w:val="444444"/>
+          <w:rtl w:val="0"/>
+        </w:rPr>
+        <w:t xml:space="preserve">                    "ParameterRanges": {</w:t>
+      </w:r>
+    </w:p>
+    <w:p>
+      <w:pPr>
+        <w:rPr>
+          <w:color w:val="444444"/>
+        </w:rPr>
+      </w:pPr>
+      <w:r>
+        <w:rPr>
+          <w:color w:val="444444"/>
+          <w:rtl w:val="0"/>
+        </w:rPr>
+        <w:t xml:space="preserve">                        "ContinuousParameterRanges": [{</w:t>
+      </w:r>
+    </w:p>
+    <w:p>
+      <w:pPr>
+        <w:rPr>
+          <w:color w:val="444444"/>
+        </w:rPr>
+      </w:pPr>
+      <w:r>
+        <w:rPr>
+          <w:color w:val="444444"/>
+          <w:rtl w:val="0"/>
+        </w:rPr>
+        <w:t xml:space="preserve">                                "Name": "alpha",</w:t>
+      </w:r>
+    </w:p>
+    <w:p>
+      <w:pPr>
+        <w:rPr>
+          <w:color w:val="444444"/>
+        </w:rPr>
+      </w:pPr>
+      <w:r>
+        <w:rPr>
+          <w:color w:val="444444"/>
+          <w:rtl w:val="0"/>
+        </w:rPr>
+        <w:t xml:space="preserve">                                "MinValue": "0",</w:t>
+      </w:r>
+    </w:p>
+    <w:p>
+      <w:pPr>
+        <w:rPr>
+          <w:color w:val="444444"/>
+        </w:rPr>
+      </w:pPr>
+      <w:r>
+        <w:rPr>
+          <w:color w:val="444444"/>
+          <w:rtl w:val="0"/>
+        </w:rPr>
+        <w:t xml:space="preserve">                                "MaxValue": "1000",</w:t>
+      </w:r>
+    </w:p>
+    <w:p>
+      <w:pPr>
+        <w:rPr>
+          <w:color w:val="444444"/>
+        </w:rPr>
+      </w:pPr>
+      <w:r>
+        <w:rPr>
+          <w:color w:val="444444"/>
+          <w:rtl w:val="0"/>
+        </w:rPr>
+        <w:t xml:space="preserve">                                "ScalingType": "Auto"</w:t>
+      </w:r>
+    </w:p>
+    <w:p>
+      <w:pPr>
+        <w:rPr>
+          <w:color w:val="444444"/>
+        </w:rPr>
+      </w:pPr>
+      <w:r>
+        <w:rPr>
+          <w:color w:val="444444"/>
+          <w:rtl w:val="0"/>
+        </w:rPr>
+        <w:t xml:space="preserve">                            },</w:t>
+      </w:r>
+    </w:p>
+    <w:p>
+      <w:pPr>
+        <w:rPr>
+          <w:color w:val="444444"/>
+        </w:rPr>
+      </w:pPr>
+      <w:r>
+        <w:rPr>
+          <w:color w:val="444444"/>
+          <w:rtl w:val="0"/>
+        </w:rPr>
+        <w:t xml:space="preserve">                            {</w:t>
+      </w:r>
+    </w:p>
+    <w:p>
+      <w:pPr>
+        <w:rPr>
+          <w:color w:val="444444"/>
+        </w:rPr>
+      </w:pPr>
+      <w:r>
+        <w:rPr>
+          <w:color w:val="444444"/>
+          <w:rtl w:val="0"/>
+        </w:rPr>
+        <w:t xml:space="preserve">                                "Name": "gamma",</w:t>
+      </w:r>
+    </w:p>
+    <w:p>
+      <w:pPr>
+        <w:rPr>
+          <w:color w:val="444444"/>
+        </w:rPr>
+      </w:pPr>
+      <w:r>
+        <w:rPr>
+          <w:color w:val="444444"/>
+          <w:rtl w:val="0"/>
+        </w:rPr>
+        <w:t xml:space="preserve">                                "MinValue": "0",</w:t>
+      </w:r>
+    </w:p>
+    <w:p>
+      <w:pPr>
+        <w:rPr>
+          <w:color w:val="444444"/>
+        </w:rPr>
+      </w:pPr>
+      <w:r>
+        <w:rPr>
+          <w:color w:val="444444"/>
+          <w:rtl w:val="0"/>
+        </w:rPr>
+        <w:t xml:space="preserve">                                "MaxValue": "5",</w:t>
+      </w:r>
+    </w:p>
+    <w:p>
+      <w:pPr>
+        <w:rPr>
+          <w:color w:val="444444"/>
+        </w:rPr>
+      </w:pPr>
+      <w:r>
+        <w:rPr>
+          <w:color w:val="444444"/>
+          <w:rtl w:val="0"/>
+        </w:rPr>
+        <w:t xml:space="preserve">                                "ScalingType": "Auto"</w:t>
+      </w:r>
+    </w:p>
+    <w:p>
+      <w:pPr>
+        <w:rPr>
+          <w:color w:val="444444"/>
+        </w:rPr>
+      </w:pPr>
+      <w:r>
+        <w:rPr>
+          <w:color w:val="444444"/>
+          <w:rtl w:val="0"/>
+        </w:rPr>
+        <w:t xml:space="preserve">                            }</w:t>
+      </w:r>
+    </w:p>
+    <w:p>
+      <w:pPr>
+        <w:rPr>
+          <w:color w:val="444444"/>
+        </w:rPr>
+      </w:pPr>
+      <w:r>
+        <w:rPr>
+          <w:color w:val="444444"/>
+          <w:rtl w:val="0"/>
+        </w:rPr>
+        <w:t xml:space="preserve">                        ],</w:t>
+      </w:r>
+    </w:p>
+    <w:p>
+      <w:pPr>
+        <w:rPr>
+          <w:color w:val="444444"/>
+          <w:shd w:fill="fafafa" w:val="clear"/>
+        </w:rPr>
+      </w:pPr>
+      <w:r>
+        <w:rPr>
+          <w:color w:val="444444"/>
+          <w:rtl w:val="0"/>
+        </w:rPr>
+        <w:tab/>
+        <w:tab/>
+        <w:t xml:space="preserve">...</w:t>
+      </w:r>
+      <w:r>
+        <w:rPr>
+          <w:rtl w:val="0"/>
+        </w:rPr>
+      </w:r>
+    </w:p>
+    <w:p>
+      <w:pPr>
+        <w:rPr>
+          <w:color w:val="444444"/>
+        </w:rPr>
+      </w:pPr>
+      <w:r>
+        <w:rPr>
+          <w:rtl w:val="0"/>
+        </w:rPr>
+      </w:r>
+    </w:p>
+    <w:p>
+      <w:pPr>
+        <w:rPr>
+          <w:color w:val="444444"/>
+        </w:rPr>
+      </w:pPr>
+      <w:r>
+        <w:rPr>
+          <w:color w:val="444444"/>
+          <w:rtl w:val="0"/>
+        </w:rPr>
+        <w:t xml:space="preserve">Based on your Step Functions code, what is the type of metric you are using for your regression evaluation? Additionally, in the HyperparameterTuning (XGBoost) step, what happens when the alpha parameter increases through its range of 0 to 1,000? (Select TWO)</w:t>
+      </w:r>
+    </w:p>
+    <w:p>
+      <w:pPr>
+        <w:rPr>
+          <w:color w:val="444444"/>
+        </w:rPr>
+      </w:pPr>
+      <w:r>
+        <w:rPr>
+          <w:rtl w:val="0"/>
+        </w:rPr>
+      </w:r>
+    </w:p>
+    <w:p>
+      <w:pPr>
+        <w:numPr>
+          <w:ilvl w:val="0"/>
+          <w:numId w:val="22"/>
+        </w:numPr>
+        <w:ind w:left="720" w:hanging="360"/>
+        <w:rPr>
+          <w:color w:val="444444"/>
+          <w:u w:val="none"/>
+        </w:rPr>
+      </w:pPr>
+      <w:r>
+        <w:rPr>
+          <w:color w:val="444444"/>
+          <w:rtl w:val="0"/>
+        </w:rPr>
+        <w:t xml:space="preserve">Relative Mean Square Error</w:t>
+      </w:r>
+    </w:p>
+    <w:p>
+      <w:pPr>
+        <w:numPr>
+          <w:ilvl w:val="0"/>
+          <w:numId w:val="22"/>
+        </w:numPr>
+        <w:ind w:left="720" w:hanging="360"/>
+        <w:rPr>
+          <w:color w:val="444444"/>
+          <w:u w:val="none"/>
+        </w:rPr>
+      </w:pPr>
+      <w:r>
+        <w:rPr>
+          <w:color w:val="444444"/>
+          <w:rtl w:val="0"/>
+        </w:rPr>
+        <w:t xml:space="preserve">Gamma</w:t>
+      </w:r>
+    </w:p>
+    <w:p>
+      <w:pPr>
+        <w:numPr>
+          <w:ilvl w:val="0"/>
+          <w:numId w:val="22"/>
+        </w:numPr>
+        <w:ind w:left="720" w:hanging="360"/>
+        <w:rPr>
+          <w:color w:val="444444"/>
+          <w:u w:val="none"/>
+        </w:rPr>
+      </w:pPr>
+      <w:r>
+        <w:rPr>
+          <w:color w:val="444444"/>
+          <w:rtl w:val="0"/>
+        </w:rPr>
+        <w:t xml:space="preserve">Alpha</w:t>
+      </w:r>
+    </w:p>
+    <w:p>
+      <w:pPr>
+        <w:numPr>
+          <w:ilvl w:val="0"/>
+          <w:numId w:val="22"/>
+        </w:numPr>
+        <w:ind w:left="720" w:hanging="360"/>
+        <w:rPr>
+          <w:color w:val="444444"/>
+          <w:u w:val="none"/>
+        </w:rPr>
+      </w:pPr>
+      <w:r>
+        <w:rPr>
+          <w:color w:val="444444"/>
+          <w:rtl w:val="0"/>
+        </w:rPr>
+        <w:t xml:space="preserve">Root Mean Square Error</w:t>
+      </w:r>
+    </w:p>
+    <w:p>
+      <w:pPr>
+        <w:numPr>
+          <w:ilvl w:val="0"/>
+          <w:numId w:val="22"/>
+        </w:numPr>
+        <w:ind w:left="720" w:hanging="360"/>
+        <w:rPr>
+          <w:color w:val="444444"/>
+          <w:u w:val="none"/>
+        </w:rPr>
+      </w:pPr>
+      <w:r>
+        <w:rPr>
+          <w:color w:val="444444"/>
+          <w:rtl w:val="0"/>
+        </w:rPr>
+        <w:t xml:space="preserve">Mean Square Error</w:t>
+      </w:r>
+    </w:p>
+    <w:p>
+      <w:pPr>
+        <w:numPr>
+          <w:ilvl w:val="0"/>
+          <w:numId w:val="22"/>
+        </w:numPr>
+        <w:ind w:left="720" w:hanging="360"/>
+        <w:rPr>
+          <w:color w:val="444444"/>
+          <w:u w:val="none"/>
+        </w:rPr>
+      </w:pPr>
+      <w:r>
+        <w:rPr>
+          <w:color w:val="444444"/>
+          <w:rtl w:val="0"/>
+        </w:rPr>
+        <w:t xml:space="preserve">As alpha increases, the model becomes more conservative</w:t>
+      </w:r>
+    </w:p>
+    <w:p>
+      <w:pPr>
+        <w:numPr>
+          <w:ilvl w:val="0"/>
+          <w:numId w:val="22"/>
+        </w:numPr>
+        <w:ind w:left="720" w:hanging="360"/>
+        <w:rPr>
+          <w:color w:val="444444"/>
+          <w:u w:val="none"/>
+        </w:rPr>
+      </w:pPr>
+      <w:r>
+        <w:rPr>
+          <w:color w:val="444444"/>
+          <w:rtl w:val="0"/>
+        </w:rPr>
+        <w:t xml:space="preserve">As alpha increases, the model becomes less conservative</w:t>
+      </w:r>
+    </w:p>
+    <w:p>
+      <w:pPr>
+        <w:numPr>
+          <w:ilvl w:val="0"/>
+          <w:numId w:val="22"/>
+        </w:numPr>
+        <w:ind w:left="720" w:hanging="360"/>
+        <w:rPr>
+          <w:color w:val="444444"/>
+          <w:u w:val="none"/>
+        </w:rPr>
+      </w:pPr>
+      <w:r>
+        <w:rPr>
+          <w:color w:val="444444"/>
+          <w:rtl w:val="0"/>
+        </w:rPr>
+        <w:t xml:space="preserve">As alpha increases the model gains precision but sacrifices accuracy</w:t>
+      </w:r>
+    </w:p>
+    <w:p>
+      <w:pPr>
+        <w:ind w:left="720" w:firstLine="0"/>
+        <w:rPr>
+          <w:color w:val="444444"/>
+        </w:rPr>
+      </w:pPr>
+      <w:r>
+        <w:rPr>
+          <w:rtl w:val="0"/>
+        </w:rPr>
+      </w:r>
+    </w:p>
+    <w:p>
+      <w:pPr>
+        <w:rPr>
+          <w:color w:val="434343"/>
+        </w:rPr>
+      </w:pPr>
+      <w:r>
+        <w:rPr>
+          <w:rFonts w:ascii="Calibri" w:cs="Calibri" w:eastAsia="Calibri" w:hAnsi="Calibri"/>
+          <w:b w:val="1"/>
+          <w:rtl w:val="0"/>
+        </w:rPr>
+        <w:t xml:space="preserve">Answers:</w:t>
+      </w:r>
+      <w:r>
+        <w:rPr>
+          <w:color w:val="434343"/>
+          <w:rtl w:val="0"/>
+        </w:rPr>
+        <w:t xml:space="preserve"> D, F</w:t>
+      </w:r>
+    </w:p>
+    <w:p>
+      <w:pPr>
+        <w:rPr>
+          <w:color w:val="444444"/>
+        </w:rPr>
+      </w:pPr>
+      <w:r>
+        <w:rPr>
+          <w:rtl w:val="0"/>
+        </w:rPr>
+      </w:r>
+    </w:p>
+    <w:p>
+      <w:pPr>
+        <w:rPr>
+          <w:rFonts w:ascii="Calibri" w:cs="Calibri" w:eastAsia="Calibri" w:hAnsi="Calibri"/>
+          <w:b w:val="1"/>
+        </w:rPr>
+      </w:pPr>
+      <w:r>
+        <w:rPr>
+          <w:rFonts w:ascii="Calibri" w:cs="Calibri" w:eastAsia="Calibri" w:hAnsi="Calibri"/>
+          <w:b w:val="1"/>
+          <w:rtl w:val="0"/>
+        </w:rPr>
+        <w:t xml:space="preserve">Explanation:</w:t>
+      </w:r>
+    </w:p>
+    <w:p>
+      <w:pPr>
+        <w:rPr>
+          <w:color w:val="444444"/>
+        </w:rPr>
+      </w:pPr>
+      <w:r>
+        <w:rPr>
+          <w:color w:val="444444"/>
+          <w:rtl w:val="0"/>
+        </w:rPr>
+        <w:t xml:space="preserve">Option A is incorrect. The rmse metric acronym stands for Root Mean Square Error, not Relative Mean Square Error.</w:t>
+      </w:r>
+    </w:p>
+    <w:p>
+      <w:pPr>
+        <w:rPr>
+          <w:color w:val="444444"/>
+        </w:rPr>
+      </w:pPr>
+      <w:r>
+        <w:rPr>
+          <w:rtl w:val="0"/>
+        </w:rPr>
+      </w:r>
+    </w:p>
+    <w:p>
+      <w:pPr>
+        <w:rPr>
+          <w:color w:val="444444"/>
+        </w:rPr>
+      </w:pPr>
+      <w:r>
+        <w:rPr>
+          <w:color w:val="444444"/>
+          <w:rtl w:val="0"/>
+        </w:rPr>
+        <w:t xml:space="preserve">Option B is incorrect. The Gamma parameter defines the minimum loss reduction used to partition leaf nodes of the tree within the algorithm. This parameter is not used as a regression evaluation objective.</w:t>
+      </w:r>
+    </w:p>
+    <w:p>
+      <w:pPr>
+        <w:rPr>
+          <w:color w:val="444444"/>
+        </w:rPr>
+      </w:pPr>
+      <w:r>
+        <w:rPr>
+          <w:color w:val="444444"/>
+          <w:rtl w:val="0"/>
+        </w:rPr>
+        <w:t xml:space="preserve"> </w:t>
+      </w:r>
+    </w:p>
+    <w:p>
+      <w:pPr>
+        <w:rPr>
+          <w:color w:val="444444"/>
+        </w:rPr>
+      </w:pPr>
+      <w:r>
+        <w:rPr>
+          <w:color w:val="444444"/>
+          <w:rtl w:val="0"/>
+        </w:rPr>
+        <w:t xml:space="preserve">Option C is incorrect. The Alpha parameter defines regularization terms on weights within the algorithm. This parameter is not used as a regression evaluation objective.</w:t>
+      </w:r>
+    </w:p>
+    <w:p>
+      <w:pPr>
+        <w:rPr>
+          <w:color w:val="444444"/>
+        </w:rPr>
+      </w:pPr>
+      <w:r>
+        <w:rPr>
+          <w:rtl w:val="0"/>
+        </w:rPr>
+      </w:r>
+    </w:p>
+    <w:p>
+      <w:pPr>
+        <w:rPr>
+          <w:color w:val="444444"/>
+        </w:rPr>
+      </w:pPr>
+      <w:r>
+        <w:rPr>
+          <w:color w:val="444444"/>
+          <w:rtl w:val="0"/>
+        </w:rPr>
+        <w:t xml:space="preserve">Option D is correct. Your code specifies the rmse metric as the objective on which to evaluate the tuning model run. The rmse acronym stands for Root Mean Square Error.</w:t>
+      </w:r>
+    </w:p>
+    <w:p>
+      <w:pPr>
+        <w:rPr>
+          <w:color w:val="444444"/>
+        </w:rPr>
+      </w:pPr>
+      <w:r>
+        <w:rPr>
+          <w:rtl w:val="0"/>
+        </w:rPr>
+      </w:r>
+    </w:p>
+    <w:p>
+      <w:pPr>
+        <w:rPr>
+          <w:color w:val="444444"/>
+        </w:rPr>
+      </w:pPr>
+      <w:r>
+        <w:rPr>
+          <w:color w:val="444444"/>
+          <w:rtl w:val="0"/>
+        </w:rPr>
+        <w:t xml:space="preserve">Option E is incorrect. Your code specifies the rmse metric as the objective on which to evaluate the tuning model run. The rmse acronym stands for Root Mean Square Error, not Mean Square Error.</w:t>
+      </w:r>
+    </w:p>
+    <w:p>
+      <w:pPr>
+        <w:rPr>
+          <w:color w:val="444444"/>
+        </w:rPr>
+      </w:pPr>
+      <w:r>
+        <w:rPr>
+          <w:rtl w:val="0"/>
+        </w:rPr>
+      </w:r>
+    </w:p>
+    <w:p>
+      <w:pPr>
+        <w:rPr>
+          <w:color w:val="444444"/>
+        </w:rPr>
+      </w:pPr>
+      <w:r>
+        <w:rPr>
+          <w:color w:val="444444"/>
+          <w:rtl w:val="0"/>
+        </w:rPr>
+        <w:t xml:space="preserve">Option F is correct. As the value of the alpha parameter increases, makes the model more conservative.</w:t>
+      </w:r>
+    </w:p>
+    <w:p>
+      <w:pPr>
+        <w:rPr>
+          <w:color w:val="444444"/>
+        </w:rPr>
+      </w:pPr>
+      <w:r>
+        <w:rPr>
+          <w:rtl w:val="0"/>
+        </w:rPr>
+      </w:r>
+    </w:p>
+    <w:p>
+      <w:pPr>
+        <w:rPr>
+          <w:color w:val="444444"/>
+        </w:rPr>
+      </w:pPr>
+      <w:r>
+        <w:rPr>
+          <w:color w:val="444444"/>
+          <w:rtl w:val="0"/>
+        </w:rPr>
+        <w:t xml:space="preserve">Option G is incorrect. As the value of the alpha parameter increases, makes the model more conservative, not less conservative.</w:t>
+      </w:r>
+    </w:p>
+    <w:p>
+      <w:pPr>
+        <w:rPr>
+          <w:color w:val="444444"/>
+        </w:rPr>
+      </w:pPr>
+      <w:r>
+        <w:rPr>
+          <w:rtl w:val="0"/>
+        </w:rPr>
+      </w:r>
+    </w:p>
+    <w:p>
+      <w:pPr>
+        <w:rPr>
+          <w:color w:val="444444"/>
+        </w:rPr>
+      </w:pPr>
+      <w:r>
+        <w:rPr>
+          <w:color w:val="444444"/>
+          <w:rtl w:val="0"/>
+        </w:rPr>
+        <w:t xml:space="preserve">Option H is incorrect. As the value of the alpha parameter increases, makes the model more conservative, it does not make the model gain precision while sacrificing accuracy.</w:t>
+      </w:r>
+    </w:p>
+    <w:p>
+      <w:pPr>
+        <w:rPr>
+          <w:color w:val="444444"/>
+        </w:rPr>
+      </w:pPr>
+      <w:r>
+        <w:rPr>
+          <w:rtl w:val="0"/>
+        </w:rPr>
+      </w:r>
+    </w:p>
+    <w:p>
+      <w:pPr>
+        <w:rPr>
+          <w:rFonts w:ascii="Calibri" w:cs="Calibri" w:eastAsia="Calibri" w:hAnsi="Calibri"/>
+          <w:b w:val="1"/>
+        </w:rPr>
+      </w:pPr>
+      <w:r>
+        <w:rPr>
+          <w:rFonts w:ascii="Calibri" w:cs="Calibri" w:eastAsia="Calibri" w:hAnsi="Calibri"/>
+          <w:b w:val="1"/>
+          <w:rtl w:val="0"/>
+        </w:rPr>
+        <w:t xml:space="preserve">Reference:</w:t>
+      </w:r>
+    </w:p>
+    <w:p>
+      <w:pPr>
         <w:spacing w:line="312" w:lineRule="auto"/>
         <w:rPr>
           <w:color w:val="444444"/>
@@ -57237,6 +58506,74 @@
       </w:pPr>
       <w:r>
         <w:rPr>
+          <w:color w:val="444444"/>
+          <w:rtl w:val="0"/>
+        </w:rPr>
+        <w:t xml:space="preserve">Please see the Amazon announcement titled </w:t>
+      </w:r>
+      <w:hyperlink r:id="rId289">
+        <w:r>
+          <w:rPr>
+            <w:color w:val="1155cc"/>
+            <w:u w:val="single"/>
+            <w:rtl w:val="0"/>
+          </w:rPr>
+          <w:t xml:space="preserve">Amazon SageMaker Announces New Machine Learning capabilities for Orchestration, Experimentation and Collaboration</w:t>
+        </w:r>
+      </w:hyperlink>
+      <w:r>
+        <w:rPr>
+          <w:color w:val="444444"/>
+          <w:rtl w:val="0"/>
+        </w:rPr>
+        <w:t xml:space="preserve">, the AWS Step Functions developer guide titled </w:t>
+      </w:r>
+      <w:hyperlink r:id="rId290">
+        <w:r>
+          <w:rPr>
+            <w:color w:val="1155cc"/>
+            <w:u w:val="single"/>
+            <w:rtl w:val="0"/>
+          </w:rPr>
+          <w:t xml:space="preserve">Manage Amazon SageMaker with Step Functions</w:t>
+        </w:r>
+      </w:hyperlink>
+      <w:r>
+        <w:rPr>
+          <w:color w:val="444444"/>
+          <w:rtl w:val="0"/>
+        </w:rPr>
+        <w:t xml:space="preserve">, the Amazon SageMaker developer guide titled </w:t>
+      </w:r>
+      <w:hyperlink r:id="rId291">
+        <w:r>
+          <w:rPr>
+            <w:color w:val="1155cc"/>
+            <w:u w:val="single"/>
+            <w:rtl w:val="0"/>
+          </w:rPr>
+          <w:t xml:space="preserve">Tune an XGBoost Model</w:t>
+        </w:r>
+      </w:hyperlink>
+      <w:r>
+        <w:rPr>
+          <w:color w:val="444444"/>
+          <w:rtl w:val="0"/>
+        </w:rPr>
+        <w:t xml:space="preserve">, and the XGBoost docs page titled </w:t>
+      </w:r>
+      <w:hyperlink r:id="rId292">
+        <w:r>
+          <w:rPr>
+            <w:color w:val="1155cc"/>
+            <w:u w:val="single"/>
+            <w:rtl w:val="0"/>
+          </w:rPr>
+          <w:t xml:space="preserve">XGBoost Parameters</w:t>
+        </w:r>
+      </w:hyperlink>
+      <w:r>
+        <w:rPr>
           <w:rtl w:val="0"/>
         </w:rPr>
       </w:r>
@@ -57267,8 +58604,21 @@
         </w:rPr>
       </w:r>
     </w:p>
+    <w:p>
+      <w:pPr>
+        <w:spacing w:line="312" w:lineRule="auto"/>
+        <w:rPr>
+          <w:color w:val="444444"/>
+        </w:rPr>
+      </w:pPr>
+      <w:r>
+        <w:rPr>
+          <w:rtl w:val="0"/>
+        </w:rPr>
+      </w:r>
+    </w:p>
     <w:sectPr>
-      <w:headerReference r:id="rId288" w:type="default"/>
+      <w:headerReference r:id="rId293" w:type="default"/>
       <w:pgSz w:h="15840" w:w="12240"/>
       <w:pgMar w:bottom="1440" w:top="1440" w:left="1440" w:right="1440" w:header="720" w:footer="720"/>
       <w:pgNumType w:start="1"/>
@@ -67085,6 +68435,116 @@
     </w:lvl>
   </w:abstractNum>
   <w:abstractNum w:abstractNumId="90">
+    <w:lvl w:ilvl="0">
+      <w:start w:val="1"/>
+      <w:numFmt w:val="upperLetter"/>
+      <w:lvlText w:val="%1)"/>
+      <w:lvlJc w:val="left"/>
+      <w:pPr>
+        <w:ind w:left="720" w:hanging="360"/>
+      </w:pPr>
+      <w:rPr>
+        <w:u w:val="none"/>
+      </w:rPr>
+    </w:lvl>
+    <w:lvl w:ilvl="1">
+      <w:start w:val="1"/>
+      <w:numFmt w:val="lowerLetter"/>
+      <w:lvlText w:val="%2)"/>
+      <w:lvlJc w:val="left"/>
+      <w:pPr>
+        <w:ind w:left="1440" w:hanging="360"/>
+      </w:pPr>
+      <w:rPr>
+        <w:u w:val="none"/>
+      </w:rPr>
+    </w:lvl>
+    <w:lvl w:ilvl="2">
+      <w:start w:val="1"/>
+      <w:numFmt w:val="lowerRoman"/>
+      <w:lvlText w:val="%3)"/>
+      <w:lvlJc w:val="right"/>
+      <w:pPr>
+        <w:ind w:left="2160" w:hanging="360"/>
+      </w:pPr>
+      <w:rPr>
+        <w:u w:val="none"/>
+      </w:rPr>
+    </w:lvl>
+    <w:lvl w:ilvl="3">
+      <w:start w:val="1"/>
+      <w:numFmt w:val="decimal"/>
+      <w:lvlText w:val="(%4)"/>
+      <w:lvlJc w:val="left"/>
+      <w:pPr>
+        <w:ind w:left="2880" w:hanging="360"/>
+      </w:pPr>
+      <w:rPr>
+        <w:u w:val="none"/>
+      </w:rPr>
+    </w:lvl>
+    <w:lvl w:ilvl="4">
+      <w:start w:val="1"/>
+      <w:numFmt w:val="lowerLetter"/>
+      <w:lvlText w:val="(%5)"/>
+      <w:lvlJc w:val="left"/>
+      <w:pPr>
+        <w:ind w:left="3600" w:hanging="360"/>
+      </w:pPr>
+      <w:rPr>
+        <w:u w:val="none"/>
+      </w:rPr>
+    </w:lvl>
+    <w:lvl w:ilvl="5">
+      <w:start w:val="1"/>
+      <w:numFmt w:val="lowerRoman"/>
+      <w:lvlText w:val="(%6)"/>
+      <w:lvlJc w:val="right"/>
+      <w:pPr>
+        <w:ind w:left="4320" w:hanging="360"/>
+      </w:pPr>
+      <w:rPr>
+        <w:u w:val="none"/>
+      </w:rPr>
+    </w:lvl>
+    <w:lvl w:ilvl="6">
+      <w:start w:val="1"/>
+      <w:numFmt w:val="decimal"/>
+      <w:lvlText w:val="%7."/>
+      <w:lvlJc w:val="left"/>
+      <w:pPr>
+        <w:ind w:left="5040" w:hanging="360"/>
+      </w:pPr>
+      <w:rPr>
+        <w:u w:val="none"/>
+      </w:rPr>
+    </w:lvl>
+    <w:lvl w:ilvl="7">
+      <w:start w:val="1"/>
+      <w:numFmt w:val="lowerLetter"/>
+      <w:lvlText w:val="%8."/>
+      <w:lvlJc w:val="left"/>
+      <w:pPr>
+        <w:ind w:left="5760" w:hanging="360"/>
+      </w:pPr>
+      <w:rPr>
+        <w:u w:val="none"/>
+      </w:rPr>
+    </w:lvl>
+    <w:lvl w:ilvl="8">
+      <w:start w:val="1"/>
+      <w:numFmt w:val="lowerRoman"/>
+      <w:lvlText w:val="%9."/>
+      <w:lvlJc w:val="right"/>
+      <w:pPr>
+        <w:ind w:left="6480" w:hanging="360"/>
+      </w:pPr>
+      <w:rPr>
+        <w:u w:val="none"/>
+      </w:rPr>
+    </w:lvl>
+  </w:abstractNum>
+  <w:abstractNum w:abstractNumId="91">
     <w:lvl w:ilvl="0">
       <w:start w:val="1"/>
       <w:numFmt w:val="decimal"/>
@@ -67463,6 +68923,9 @@
   </w:num>
   <w:num w:numId="90">
     <w:abstractNumId w:val="90"/>
+  </w:num>
+  <w:num w:numId="91">
+    <w:abstractNumId w:val="91"/>
   </w:num>
 </w:numbering>
 </file>

</xml_diff>

<commit_message>
added the 130th question to the WL questions
</commit_message>
<xml_diff>
--- a/public/Exam Notes/Third set of ML questions - WL.docx
+++ b/public/Exam Notes/Third set of ML questions - WL.docx
@@ -11787,7 +11787,7 @@
       <w:pPr>
         <w:numPr>
           <w:ilvl w:val="0"/>
-          <w:numId w:val="89"/>
+          <w:numId w:val="90"/>
         </w:numPr>
         <w:ind w:left="720" w:hanging="360"/>
         <w:rPr>
@@ -11813,7 +11813,7 @@
       <w:pPr>
         <w:numPr>
           <w:ilvl w:val="0"/>
-          <w:numId w:val="89"/>
+          <w:numId w:val="90"/>
         </w:numPr>
         <w:ind w:left="720" w:hanging="360"/>
         <w:rPr>
@@ -11833,7 +11833,7 @@
       <w:pPr>
         <w:numPr>
           <w:ilvl w:val="0"/>
-          <w:numId w:val="89"/>
+          <w:numId w:val="90"/>
         </w:numPr>
         <w:ind w:left="720" w:hanging="360"/>
         <w:rPr>
@@ -11855,7 +11855,7 @@
       <w:pPr>
         <w:numPr>
           <w:ilvl w:val="0"/>
-          <w:numId w:val="89"/>
+          <w:numId w:val="90"/>
         </w:numPr>
         <w:ind w:left="720" w:hanging="360"/>
         <w:rPr>
@@ -27821,7 +27821,7 @@
       <w:pPr>
         <w:numPr>
           <w:ilvl w:val="0"/>
-          <w:numId w:val="90"/>
+          <w:numId w:val="91"/>
         </w:numPr>
         <w:ind w:left="720" w:hanging="360"/>
         <w:rPr>
@@ -27841,7 +27841,7 @@
       <w:pPr>
         <w:numPr>
           <w:ilvl w:val="0"/>
-          <w:numId w:val="90"/>
+          <w:numId w:val="91"/>
         </w:numPr>
         <w:ind w:left="720" w:hanging="360"/>
         <w:rPr>
@@ -27861,7 +27861,7 @@
       <w:pPr>
         <w:numPr>
           <w:ilvl w:val="0"/>
-          <w:numId w:val="90"/>
+          <w:numId w:val="91"/>
         </w:numPr>
         <w:ind w:left="720" w:hanging="360"/>
         <w:rPr>
@@ -27881,7 +27881,7 @@
       <w:pPr>
         <w:numPr>
           <w:ilvl w:val="0"/>
-          <w:numId w:val="90"/>
+          <w:numId w:val="91"/>
         </w:numPr>
         <w:ind w:left="720" w:hanging="360"/>
         <w:rPr>
@@ -46930,12 +46930,12 @@
           <wp:inline distB="114300" distT="114300" distL="114300" distR="114300">
             <wp:extent cx="5943600" cy="3886200"/>
             <wp:effectExtent b="0" l="0" r="0" t="0"/>
-            <wp:docPr id="5" name="image5.png"/>
+            <wp:docPr id="5" name="image4.png"/>
             <a:graphic>
               <a:graphicData uri="http://schemas.openxmlformats.org/drawingml/2006/picture">
                 <pic:pic>
                   <pic:nvPicPr>
-                    <pic:cNvPr id="0" name="image5.png"/>
+                    <pic:cNvPr id="0" name="image4.png"/>
                     <pic:cNvPicPr preferRelativeResize="0"/>
                   </pic:nvPicPr>
                   <pic:blipFill>
@@ -50032,12 +50032,12 @@
           <wp:inline distB="114300" distT="114300" distL="114300" distR="114300">
             <wp:extent cx="5943600" cy="3035300"/>
             <wp:effectExtent b="0" l="0" r="0" t="0"/>
-            <wp:docPr id="3" name="image4.png"/>
+            <wp:docPr id="3" name="image2.png"/>
             <a:graphic>
               <a:graphicData uri="http://schemas.openxmlformats.org/drawingml/2006/picture">
                 <pic:pic>
                   <pic:nvPicPr>
-                    <pic:cNvPr id="0" name="image4.png"/>
+                    <pic:cNvPr id="0" name="image2.png"/>
                     <pic:cNvPicPr preferRelativeResize="0"/>
                   </pic:nvPicPr>
                   <pic:blipFill>
@@ -51654,7 +51654,7 @@
       <w:pPr>
         <w:numPr>
           <w:ilvl w:val="0"/>
-          <w:numId w:val="91"/>
+          <w:numId w:val="92"/>
         </w:numPr>
         <w:ind w:left="720" w:hanging="360"/>
         <w:rPr>
@@ -51674,7 +51674,7 @@
       <w:pPr>
         <w:numPr>
           <w:ilvl w:val="0"/>
-          <w:numId w:val="91"/>
+          <w:numId w:val="92"/>
         </w:numPr>
         <w:ind w:left="720" w:hanging="360"/>
         <w:rPr>
@@ -51694,7 +51694,7 @@
       <w:pPr>
         <w:numPr>
           <w:ilvl w:val="0"/>
-          <w:numId w:val="91"/>
+          <w:numId w:val="92"/>
         </w:numPr>
         <w:ind w:left="720" w:hanging="360"/>
         <w:rPr>
@@ -51714,7 +51714,7 @@
       <w:pPr>
         <w:numPr>
           <w:ilvl w:val="0"/>
-          <w:numId w:val="91"/>
+          <w:numId w:val="92"/>
         </w:numPr>
         <w:ind w:left="720" w:hanging="360"/>
         <w:rPr>
@@ -51733,7 +51733,7 @@
       <w:pPr>
         <w:numPr>
           <w:ilvl w:val="0"/>
-          <w:numId w:val="91"/>
+          <w:numId w:val="92"/>
         </w:numPr>
         <w:ind w:left="720" w:hanging="360"/>
         <w:rPr>
@@ -51753,7 +51753,7 @@
       <w:pPr>
         <w:numPr>
           <w:ilvl w:val="0"/>
-          <w:numId w:val="91"/>
+          <w:numId w:val="92"/>
         </w:numPr>
         <w:ind w:left="720" w:hanging="360"/>
         <w:rPr>
@@ -51773,7 +51773,7 @@
       <w:pPr>
         <w:numPr>
           <w:ilvl w:val="0"/>
-          <w:numId w:val="91"/>
+          <w:numId w:val="92"/>
         </w:numPr>
         <w:ind w:left="720" w:hanging="360"/>
         <w:rPr>
@@ -55907,12 +55907,12 @@
           <wp:inline distB="114300" distT="114300" distL="114300" distR="114300">
             <wp:extent cx="6324135" cy="1662113"/>
             <wp:effectExtent b="0" l="0" r="0" t="0"/>
-            <wp:docPr id="4" name="image2.png"/>
+            <wp:docPr id="4" name="image1.png"/>
             <a:graphic>
               <a:graphicData uri="http://schemas.openxmlformats.org/drawingml/2006/picture">
                 <pic:pic>
                   <pic:nvPicPr>
-                    <pic:cNvPr id="0" name="image2.png"/>
+                    <pic:cNvPr id="0" name="image1.png"/>
                     <pic:cNvPicPr preferRelativeResize="0"/>
                   </pic:nvPicPr>
                   <pic:blipFill>
@@ -57422,12 +57422,12 @@
           <wp:inline distB="114300" distT="114300" distL="114300" distR="114300">
             <wp:extent cx="5876925" cy="5372100"/>
             <wp:effectExtent b="0" l="0" r="0" t="0"/>
-            <wp:docPr id="2" name="image1.png"/>
+            <wp:docPr id="2" name="image5.png"/>
             <a:graphic>
               <a:graphicData uri="http://schemas.openxmlformats.org/drawingml/2006/picture">
                 <pic:pic>
                   <pic:nvPicPr>
-                    <pic:cNvPr id="0" name="image1.png"/>
+                    <pic:cNvPr id="0" name="image5.png"/>
                     <pic:cNvPicPr preferRelativeResize="0"/>
                   </pic:nvPicPr>
                   <pic:blipFill>
@@ -58606,6 +58606,581 @@
     </w:p>
     <w:p>
       <w:pPr>
+        <w:rPr/>
+      </w:pPr>
+      <w:r>
+        <w:rPr>
+          <w:rtl w:val="0"/>
+        </w:rPr>
+        <w:t xml:space="preserve">Question: 130</w:t>
+      </w:r>
+    </w:p>
+    <w:p>
+      <w:pPr>
+        <w:rPr>
+          <w:color w:val="999999"/>
+        </w:rPr>
+      </w:pPr>
+      <w:r>
+        <w:rPr>
+          <w:b w:val="1"/>
+          <w:rtl w:val="0"/>
+        </w:rPr>
+        <w:t xml:space="preserve">Main​ ​Topic​ ​:​ </w:t>
+      </w:r>
+      <w:r>
+        <w:rPr>
+          <w:color w:val="999999"/>
+          <w:rtl w:val="0"/>
+        </w:rPr>
+        <w:t xml:space="preserve">Machine Learning</w:t>
+      </w:r>
+    </w:p>
+    <w:p>
+      <w:pPr>
+        <w:rPr>
+          <w:color w:val="999999"/>
+        </w:rPr>
+      </w:pPr>
+      <w:r>
+        <w:rPr>
+          <w:b w:val="1"/>
+          <w:rtl w:val="0"/>
+        </w:rPr>
+        <w:t xml:space="preserve">Sub​ ​Topic​ ​:​ </w:t>
+      </w:r>
+      <w:r>
+        <w:rPr>
+          <w:color w:val="999999"/>
+          <w:highlight w:val="white"/>
+          <w:rtl w:val="0"/>
+        </w:rPr>
+        <w:t xml:space="preserve">Evaluate machine learning models</w:t>
+      </w:r>
+      <w:r>
+        <w:rPr>
+          <w:color w:val="999999"/>
+          <w:highlight w:val="white"/>
+          <w:rtl w:val="0"/>
+        </w:rPr>
+        <w:t xml:space="preserve"> </w:t>
+      </w:r>
+      <w:r>
+        <w:rPr>
+          <w:rtl w:val="0"/>
+        </w:rPr>
+      </w:r>
+    </w:p>
+    <w:p>
+      <w:pPr>
+        <w:rPr>
+          <w:color w:val="999999"/>
+        </w:rPr>
+      </w:pPr>
+      <w:r>
+        <w:rPr>
+          <w:rtl w:val="0"/>
+        </w:rPr>
+      </w:r>
+    </w:p>
+    <w:p>
+      <w:pPr>
+        <w:rPr>
+          <w:b w:val="1"/>
+          <w:color w:val="999999"/>
+        </w:rPr>
+      </w:pPr>
+      <w:r>
+        <w:rPr>
+          <w:b w:val="1"/>
+          <w:rtl w:val="0"/>
+        </w:rPr>
+        <w:t xml:space="preserve">Domain: </w:t>
+      </w:r>
+      <w:r>
+        <w:rPr>
+          <w:color w:val="999999"/>
+          <w:rtl w:val="0"/>
+        </w:rPr>
+        <w:t xml:space="preserve">Modeling</w:t>
+      </w:r>
+      <w:r>
+        <w:rPr>
+          <w:rtl w:val="0"/>
+        </w:rPr>
+      </w:r>
+    </w:p>
+    <w:p>
+      <w:pPr>
+        <w:rPr>
+          <w:b w:val="1"/>
+        </w:rPr>
+      </w:pPr>
+      <w:r>
+        <w:rPr>
+          <w:rtl w:val="0"/>
+        </w:rPr>
+      </w:r>
+    </w:p>
+    <w:p>
+      <w:pPr>
+        <w:rPr>
+          <w:rFonts w:ascii="Calibri" w:cs="Calibri" w:eastAsia="Calibri" w:hAnsi="Calibri"/>
+        </w:rPr>
+      </w:pPr>
+      <w:r>
+        <w:rPr>
+          <w:rFonts w:ascii="Calibri" w:cs="Calibri" w:eastAsia="Calibri" w:hAnsi="Calibri"/>
+          <w:b w:val="1"/>
+          <w:rtl w:val="0"/>
+        </w:rPr>
+        <w:t xml:space="preserve">Question text</w:t>
+      </w:r>
+      <w:r>
+        <w:rPr>
+          <w:rFonts w:ascii="Calibri" w:cs="Calibri" w:eastAsia="Calibri" w:hAnsi="Calibri"/>
+          <w:rtl w:val="0"/>
+        </w:rPr>
+        <w:t xml:space="preserve">: </w:t>
+      </w:r>
+    </w:p>
+    <w:p>
+      <w:pPr>
+        <w:rPr>
+          <w:color w:val="444444"/>
+        </w:rPr>
+      </w:pPr>
+      <w:r>
+        <w:rPr>
+          <w:color w:val="444444"/>
+          <w:rtl w:val="0"/>
+        </w:rPr>
+        <w:t xml:space="preserve">You work for a startup shirt manufacturer that has come up with a new manufacturing process for shirts that is very stylish and has become very popular since your company ran an online kickstarter fundraiser and shipped its first line of shirts. You now want to use machine learning to classify your shirt styles as either conservative or not based on customer feedback on your website. This classification information will help your designers target new designs based on the customer perception of your current offerings. </w:t>
+      </w:r>
+    </w:p>
+    <w:p>
+      <w:pPr>
+        <w:rPr>
+          <w:color w:val="444444"/>
+        </w:rPr>
+      </w:pPr>
+      <w:r>
+        <w:rPr>
+          <w:rtl w:val="0"/>
+        </w:rPr>
+      </w:r>
+    </w:p>
+    <w:p>
+      <w:pPr>
+        <w:rPr>
+          <w:color w:val="444444"/>
+        </w:rPr>
+      </w:pPr>
+      <w:r>
+        <w:rPr>
+          <w:color w:val="444444"/>
+          <w:rtl w:val="0"/>
+        </w:rPr>
+        <w:t xml:space="preserve">You have gathered your data from your website comments and ratings. You have also performed feature engineering of your data. You are now ready to run several model tuning jobs, as many as needed even if you have to run hundreds of them, to find the best version of your XGBoost model. You plan to do this by running many hyperparameter tuning jobs that test the range of hyperparameters you have available to you. Since you have decided on using a binary classifier algorithm and based on the business problem you are trying to solve, you have decided you need to measure the success of a hyperparameter tuning job based on precision and recall. </w:t>
+      </w:r>
+    </w:p>
+    <w:p>
+      <w:pPr>
+        <w:rPr>
+          <w:color w:val="444444"/>
+        </w:rPr>
+      </w:pPr>
+      <w:r>
+        <w:rPr>
+          <w:rtl w:val="0"/>
+        </w:rPr>
+      </w:r>
+    </w:p>
+    <w:p>
+      <w:pPr>
+        <w:rPr>
+          <w:color w:val="444444"/>
+        </w:rPr>
+      </w:pPr>
+      <w:r>
+        <w:rPr>
+          <w:color w:val="444444"/>
+          <w:rtl w:val="0"/>
+        </w:rPr>
+        <w:t xml:space="preserve">Which XGBoost metric is the best objective on which to evaluate your model?</w:t>
+      </w:r>
+    </w:p>
+    <w:p>
+      <w:pPr>
+        <w:rPr>
+          <w:color w:val="444444"/>
+        </w:rPr>
+      </w:pPr>
+      <w:r>
+        <w:rPr>
+          <w:rtl w:val="0"/>
+        </w:rPr>
+      </w:r>
+    </w:p>
+    <w:p>
+      <w:pPr>
+        <w:numPr>
+          <w:ilvl w:val="0"/>
+          <w:numId w:val="89"/>
+        </w:numPr>
+        <w:ind w:left="720" w:hanging="360"/>
+        <w:rPr>
+          <w:color w:val="444444"/>
+          <w:u w:val="none"/>
+        </w:rPr>
+      </w:pPr>
+      <w:r>
+        <w:rPr>
+          <w:color w:val="444444"/>
+          <w:rtl w:val="0"/>
+        </w:rPr>
+        <w:t xml:space="preserve">accuracy</w:t>
+      </w:r>
+    </w:p>
+    <w:p>
+      <w:pPr>
+        <w:numPr>
+          <w:ilvl w:val="0"/>
+          <w:numId w:val="89"/>
+        </w:numPr>
+        <w:ind w:left="720" w:hanging="360"/>
+        <w:rPr>
+          <w:color w:val="444444"/>
+          <w:u w:val="none"/>
+        </w:rPr>
+      </w:pPr>
+      <w:r>
+        <w:rPr>
+          <w:color w:val="444444"/>
+          <w:rtl w:val="0"/>
+        </w:rPr>
+        <w:t xml:space="preserve">error</w:t>
+      </w:r>
+    </w:p>
+    <w:p>
+      <w:pPr>
+        <w:numPr>
+          <w:ilvl w:val="0"/>
+          <w:numId w:val="89"/>
+        </w:numPr>
+        <w:ind w:left="720" w:hanging="360"/>
+        <w:rPr>
+          <w:color w:val="444444"/>
+          <w:u w:val="none"/>
+        </w:rPr>
+      </w:pPr>
+      <w:r>
+        <w:rPr>
+          <w:color w:val="444444"/>
+          <w:rtl w:val="0"/>
+        </w:rPr>
+        <w:t xml:space="preserve">F1</w:t>
+      </w:r>
+    </w:p>
+    <w:p>
+      <w:pPr>
+        <w:numPr>
+          <w:ilvl w:val="0"/>
+          <w:numId w:val="89"/>
+        </w:numPr>
+        <w:ind w:left="720" w:hanging="360"/>
+        <w:rPr>
+          <w:color w:val="444444"/>
+          <w:u w:val="none"/>
+        </w:rPr>
+      </w:pPr>
+      <w:r>
+        <w:rPr>
+          <w:color w:val="444444"/>
+          <w:rtl w:val="0"/>
+        </w:rPr>
+        <w:t xml:space="preserve">MAE (Mean Absolute Error)</w:t>
+      </w:r>
+    </w:p>
+    <w:p>
+      <w:pPr>
+        <w:numPr>
+          <w:ilvl w:val="0"/>
+          <w:numId w:val="89"/>
+        </w:numPr>
+        <w:ind w:left="720" w:hanging="360"/>
+        <w:rPr>
+          <w:color w:val="444444"/>
+          <w:u w:val="none"/>
+        </w:rPr>
+      </w:pPr>
+      <w:r>
+        <w:rPr>
+          <w:color w:val="444444"/>
+          <w:rtl w:val="0"/>
+        </w:rPr>
+        <w:t xml:space="preserve">MAP (Mean Average Precision)</w:t>
+      </w:r>
+    </w:p>
+    <w:p>
+      <w:pPr>
+        <w:numPr>
+          <w:ilvl w:val="0"/>
+          <w:numId w:val="89"/>
+        </w:numPr>
+        <w:ind w:left="720" w:hanging="360"/>
+        <w:rPr>
+          <w:color w:val="444444"/>
+          <w:u w:val="none"/>
+        </w:rPr>
+      </w:pPr>
+      <w:r>
+        <w:rPr>
+          <w:color w:val="444444"/>
+          <w:rtl w:val="0"/>
+        </w:rPr>
+        <w:t xml:space="preserve">merror </w:t>
+      </w:r>
+    </w:p>
+    <w:p>
+      <w:pPr>
+        <w:ind w:left="720" w:firstLine="0"/>
+        <w:rPr>
+          <w:color w:val="444444"/>
+        </w:rPr>
+      </w:pPr>
+      <w:r>
+        <w:rPr>
+          <w:rtl w:val="0"/>
+        </w:rPr>
+      </w:r>
+    </w:p>
+    <w:p>
+      <w:pPr>
+        <w:rPr>
+          <w:color w:val="434343"/>
+        </w:rPr>
+      </w:pPr>
+      <w:r>
+        <w:rPr>
+          <w:rFonts w:ascii="Calibri" w:cs="Calibri" w:eastAsia="Calibri" w:hAnsi="Calibri"/>
+          <w:b w:val="1"/>
+          <w:rtl w:val="0"/>
+        </w:rPr>
+        <w:t xml:space="preserve">Answer:</w:t>
+      </w:r>
+      <w:r>
+        <w:rPr>
+          <w:color w:val="434343"/>
+          <w:rtl w:val="0"/>
+        </w:rPr>
+        <w:t xml:space="preserve"> C</w:t>
+      </w:r>
+    </w:p>
+    <w:p>
+      <w:pPr>
+        <w:rPr>
+          <w:color w:val="444444"/>
+        </w:rPr>
+      </w:pPr>
+      <w:r>
+        <w:rPr>
+          <w:rtl w:val="0"/>
+        </w:rPr>
+      </w:r>
+    </w:p>
+    <w:p>
+      <w:pPr>
+        <w:rPr>
+          <w:rFonts w:ascii="Calibri" w:cs="Calibri" w:eastAsia="Calibri" w:hAnsi="Calibri"/>
+          <w:b w:val="1"/>
+        </w:rPr>
+      </w:pPr>
+      <w:r>
+        <w:rPr>
+          <w:rFonts w:ascii="Calibri" w:cs="Calibri" w:eastAsia="Calibri" w:hAnsi="Calibri"/>
+          <w:b w:val="1"/>
+          <w:rtl w:val="0"/>
+        </w:rPr>
+        <w:t xml:space="preserve">Explanation:</w:t>
+      </w:r>
+    </w:p>
+    <w:p>
+      <w:pPr>
+        <w:rPr>
+          <w:color w:val="444444"/>
+        </w:rPr>
+      </w:pPr>
+      <w:r>
+        <w:rPr>
+          <w:color w:val="444444"/>
+          <w:rtl w:val="0"/>
+        </w:rPr>
+        <w:t xml:space="preserve">Option A is incorrect. The accuracy metric only measures (right cases)/(all cases), which doesn’t give you precision or recall, which are the two metrics you wish to use to evaluate your model.</w:t>
+      </w:r>
+    </w:p>
+    <w:p>
+      <w:pPr>
+        <w:rPr>
+          <w:color w:val="444444"/>
+        </w:rPr>
+      </w:pPr>
+      <w:r>
+        <w:rPr>
+          <w:rtl w:val="0"/>
+        </w:rPr>
+      </w:r>
+    </w:p>
+    <w:p>
+      <w:pPr>
+        <w:rPr>
+          <w:color w:val="444444"/>
+        </w:rPr>
+      </w:pPr>
+      <w:r>
+        <w:rPr>
+          <w:color w:val="444444"/>
+          <w:rtl w:val="0"/>
+        </w:rPr>
+        <w:t xml:space="preserve">Option B is incorrect. The error metric only measures (wrong cases)/(all cases), which doesn’t give you precision or recall, which are the two metrics you wish to use to evaluate your model.</w:t>
+      </w:r>
+    </w:p>
+    <w:p>
+      <w:pPr>
+        <w:rPr>
+          <w:color w:val="444444"/>
+        </w:rPr>
+      </w:pPr>
+      <w:r>
+        <w:rPr>
+          <w:color w:val="444444"/>
+          <w:rtl w:val="0"/>
+        </w:rPr>
+        <w:t xml:space="preserve"> </w:t>
+      </w:r>
+    </w:p>
+    <w:p>
+      <w:pPr>
+        <w:rPr>
+          <w:color w:val="444444"/>
+        </w:rPr>
+      </w:pPr>
+      <w:r>
+        <w:rPr>
+          <w:color w:val="444444"/>
+          <w:rtl w:val="0"/>
+        </w:rPr>
+        <w:t xml:space="preserve">Option C is correct. The f1 metric combines precision and recall into one metric. It represents the harmonic mean of precision and recall. Its formula: 2*precision*recall/(precision+recall).</w:t>
+      </w:r>
+    </w:p>
+    <w:p>
+      <w:pPr>
+        <w:rPr>
+          <w:color w:val="444444"/>
+        </w:rPr>
+      </w:pPr>
+      <w:r>
+        <w:rPr>
+          <w:rtl w:val="0"/>
+        </w:rPr>
+      </w:r>
+    </w:p>
+    <w:p>
+      <w:pPr>
+        <w:rPr>
+          <w:color w:val="444444"/>
+        </w:rPr>
+      </w:pPr>
+      <w:r>
+        <w:rPr>
+          <w:color w:val="444444"/>
+          <w:rtl w:val="0"/>
+        </w:rPr>
+        <w:t xml:space="preserve">Option D is incorrect. The mae metric finds the absolute value of the error between the predicted and target values. This doesn’t give you precision or recall, which are the two metrics you wish to use to evaluate your model.</w:t>
+      </w:r>
+    </w:p>
+    <w:p>
+      <w:pPr>
+        <w:rPr>
+          <w:color w:val="444444"/>
+        </w:rPr>
+      </w:pPr>
+      <w:r>
+        <w:rPr>
+          <w:rtl w:val="0"/>
+        </w:rPr>
+      </w:r>
+    </w:p>
+    <w:p>
+      <w:pPr>
+        <w:rPr>
+          <w:color w:val="444444"/>
+        </w:rPr>
+      </w:pPr>
+      <w:r>
+        <w:rPr>
+          <w:color w:val="444444"/>
+          <w:rtl w:val="0"/>
+        </w:rPr>
+        <w:t xml:space="preserve">Option E is incorrect. The map metric finds the mean average precision. This doesn’t give you recall, which is one of the two metrics you wish to use to evaluate your model.</w:t>
+      </w:r>
+    </w:p>
+    <w:p>
+      <w:pPr>
+        <w:rPr>
+          <w:color w:val="444444"/>
+        </w:rPr>
+      </w:pPr>
+      <w:r>
+        <w:rPr>
+          <w:rtl w:val="0"/>
+        </w:rPr>
+      </w:r>
+    </w:p>
+    <w:p>
+      <w:pPr>
+        <w:rPr>
+          <w:color w:val="444444"/>
+        </w:rPr>
+      </w:pPr>
+      <w:r>
+        <w:rPr>
+          <w:color w:val="444444"/>
+          <w:rtl w:val="0"/>
+        </w:rPr>
+        <w:t xml:space="preserve">Option F is incorrect. The merror metric is a multiclass classification error rate, which is represented as (wrong cases)/(all cases). This doesn’t give you recall, which is one of the two metrics you wish to use to evaluate your model. Also, this metric is used for multiclass classification problems, you are trying to solve a binary classification problem.</w:t>
+      </w:r>
+    </w:p>
+    <w:p>
+      <w:pPr>
+        <w:rPr>
+          <w:color w:val="444444"/>
+        </w:rPr>
+      </w:pPr>
+      <w:r>
+        <w:rPr>
+          <w:rtl w:val="0"/>
+        </w:rPr>
+      </w:r>
+    </w:p>
+    <w:p>
+      <w:pPr>
+        <w:rPr>
+          <w:rFonts w:ascii="Calibri" w:cs="Calibri" w:eastAsia="Calibri" w:hAnsi="Calibri"/>
+          <w:b w:val="1"/>
+        </w:rPr>
+      </w:pPr>
+      <w:r>
+        <w:rPr>
+          <w:rFonts w:ascii="Calibri" w:cs="Calibri" w:eastAsia="Calibri" w:hAnsi="Calibri"/>
+          <w:b w:val="1"/>
+          <w:rtl w:val="0"/>
+        </w:rPr>
+        <w:t xml:space="preserve">Reference:</w:t>
+      </w:r>
+    </w:p>
+    <w:p>
+      <w:pPr>
         <w:spacing w:line="312" w:lineRule="auto"/>
         <w:rPr>
           <w:color w:val="444444"/>
@@ -58613,12 +59188,78 @@
       </w:pPr>
       <w:r>
         <w:rPr>
+          <w:color w:val="444444"/>
+          <w:rtl w:val="0"/>
+        </w:rPr>
+        <w:t xml:space="preserve">Please see the Amazon SageMaker developer guide titled </w:t>
+      </w:r>
+      <w:hyperlink r:id="rId293">
+        <w:r>
+          <w:rPr>
+            <w:color w:val="1155cc"/>
+            <w:u w:val="single"/>
+            <w:rtl w:val="0"/>
+          </w:rPr>
+          <w:t xml:space="preserve">Tune an XGBoost Model</w:t>
+        </w:r>
+      </w:hyperlink>
+      <w:r>
+        <w:rPr>
+          <w:color w:val="444444"/>
+          <w:rtl w:val="0"/>
+        </w:rPr>
+        <w:t xml:space="preserve">, the XGBoost docs page titled </w:t>
+      </w:r>
+      <w:hyperlink r:id="rId294">
+        <w:r>
+          <w:rPr>
+            <w:color w:val="1155cc"/>
+            <w:u w:val="single"/>
+            <w:rtl w:val="0"/>
+          </w:rPr>
+          <w:t xml:space="preserve">XGBoost Parameters</w:t>
+        </w:r>
+      </w:hyperlink>
+      <w:r>
+        <w:rPr>
+          <w:color w:val="444444"/>
+          <w:rtl w:val="0"/>
+        </w:rPr>
+        <w:t xml:space="preserve">, and the article titled </w:t>
+      </w:r>
+      <w:hyperlink r:id="rId295">
+        <w:r>
+          <w:rPr>
+            <w:color w:val="1155cc"/>
+            <w:u w:val="single"/>
+            <w:rtl w:val="0"/>
+          </w:rPr>
+          <w:t xml:space="preserve">20 Popular Machine Learning Metrics. Part 1: Classification &amp; Regression Evaluation Metrics</w:t>
+        </w:r>
+      </w:hyperlink>
+      <w:r>
+        <w:rPr>
+          <w:color w:val="444444"/>
+          <w:rtl w:val="0"/>
+        </w:rPr>
+        <w:t xml:space="preserve"> </w:t>
+      </w:r>
+    </w:p>
+    <w:p>
+      <w:pPr>
+        <w:spacing w:line="312" w:lineRule="auto"/>
+        <w:rPr>
+          <w:color w:val="444444"/>
+        </w:rPr>
+      </w:pPr>
+      <w:r>
+        <w:rPr>
           <w:rtl w:val="0"/>
         </w:rPr>
       </w:r>
     </w:p>
     <w:sectPr>
-      <w:headerReference r:id="rId293" w:type="default"/>
+      <w:headerReference r:id="rId296" w:type="default"/>
       <w:pgSz w:h="15840" w:w="12240"/>
       <w:pgMar w:bottom="1440" w:top="1440" w:left="1440" w:right="1440" w:header="720" w:footer="720"/>
       <w:pgNumType w:start="1"/>
@@ -68545,6 +69186,116 @@
     </w:lvl>
   </w:abstractNum>
   <w:abstractNum w:abstractNumId="91">
+    <w:lvl w:ilvl="0">
+      <w:start w:val="1"/>
+      <w:numFmt w:val="upperLetter"/>
+      <w:lvlText w:val="%1)"/>
+      <w:lvlJc w:val="left"/>
+      <w:pPr>
+        <w:ind w:left="720" w:hanging="360"/>
+      </w:pPr>
+      <w:rPr>
+        <w:u w:val="none"/>
+      </w:rPr>
+    </w:lvl>
+    <w:lvl w:ilvl="1">
+      <w:start w:val="1"/>
+      <w:numFmt w:val="lowerLetter"/>
+      <w:lvlText w:val="%2)"/>
+      <w:lvlJc w:val="left"/>
+      <w:pPr>
+        <w:ind w:left="1440" w:hanging="360"/>
+      </w:pPr>
+      <w:rPr>
+        <w:u w:val="none"/>
+      </w:rPr>
+    </w:lvl>
+    <w:lvl w:ilvl="2">
+      <w:start w:val="1"/>
+      <w:numFmt w:val="lowerRoman"/>
+      <w:lvlText w:val="%3)"/>
+      <w:lvlJc w:val="right"/>
+      <w:pPr>
+        <w:ind w:left="2160" w:hanging="360"/>
+      </w:pPr>
+      <w:rPr>
+        <w:u w:val="none"/>
+      </w:rPr>
+    </w:lvl>
+    <w:lvl w:ilvl="3">
+      <w:start w:val="1"/>
+      <w:numFmt w:val="decimal"/>
+      <w:lvlText w:val="(%4)"/>
+      <w:lvlJc w:val="left"/>
+      <w:pPr>
+        <w:ind w:left="2880" w:hanging="360"/>
+      </w:pPr>
+      <w:rPr>
+        <w:u w:val="none"/>
+      </w:rPr>
+    </w:lvl>
+    <w:lvl w:ilvl="4">
+      <w:start w:val="1"/>
+      <w:numFmt w:val="lowerLetter"/>
+      <w:lvlText w:val="(%5)"/>
+      <w:lvlJc w:val="left"/>
+      <w:pPr>
+        <w:ind w:left="3600" w:hanging="360"/>
+      </w:pPr>
+      <w:rPr>
+        <w:u w:val="none"/>
+      </w:rPr>
+    </w:lvl>
+    <w:lvl w:ilvl="5">
+      <w:start w:val="1"/>
+      <w:numFmt w:val="lowerRoman"/>
+      <w:lvlText w:val="(%6)"/>
+      <w:lvlJc w:val="right"/>
+      <w:pPr>
+        <w:ind w:left="4320" w:hanging="360"/>
+      </w:pPr>
+      <w:rPr>
+        <w:u w:val="none"/>
+      </w:rPr>
+    </w:lvl>
+    <w:lvl w:ilvl="6">
+      <w:start w:val="1"/>
+      <w:numFmt w:val="decimal"/>
+      <w:lvlText w:val="%7."/>
+      <w:lvlJc w:val="left"/>
+      <w:pPr>
+        <w:ind w:left="5040" w:hanging="360"/>
+      </w:pPr>
+      <w:rPr>
+        <w:u w:val="none"/>
+      </w:rPr>
+    </w:lvl>
+    <w:lvl w:ilvl="7">
+      <w:start w:val="1"/>
+      <w:numFmt w:val="lowerLetter"/>
+      <w:lvlText w:val="%8."/>
+      <w:lvlJc w:val="left"/>
+      <w:pPr>
+        <w:ind w:left="5760" w:hanging="360"/>
+      </w:pPr>
+      <w:rPr>
+        <w:u w:val="none"/>
+      </w:rPr>
+    </w:lvl>
+    <w:lvl w:ilvl="8">
+      <w:start w:val="1"/>
+      <w:numFmt w:val="lowerRoman"/>
+      <w:lvlText w:val="%9."/>
+      <w:lvlJc w:val="right"/>
+      <w:pPr>
+        <w:ind w:left="6480" w:hanging="360"/>
+      </w:pPr>
+      <w:rPr>
+        <w:u w:val="none"/>
+      </w:rPr>
+    </w:lvl>
+  </w:abstractNum>
+  <w:abstractNum w:abstractNumId="92">
     <w:lvl w:ilvl="0">
       <w:start w:val="1"/>
       <w:numFmt w:val="decimal"/>
@@ -68926,6 +69677,9 @@
   </w:num>
   <w:num w:numId="91">
     <w:abstractNumId w:val="91"/>
+  </w:num>
+  <w:num w:numId="92">
+    <w:abstractNumId w:val="92"/>
   </w:num>
 </w:numbering>
 </file>

</xml_diff>

<commit_message>
cleaned up last set of WL ML questions
</commit_message>
<xml_diff>
--- a/public/Exam Notes/Third set of ML questions - WL.docx
+++ b/public/Exam Notes/Third set of ML questions - WL.docx
@@ -20312,12 +20312,12 @@
           <wp:inline distB="114300" distT="114300" distL="114300" distR="114300">
             <wp:extent cx="5943600" cy="2400300"/>
             <wp:effectExtent b="0" l="0" r="0" t="0"/>
-            <wp:docPr id="1" name="image3.png"/>
+            <wp:docPr id="1" name="image2.png"/>
             <a:graphic>
               <a:graphicData uri="http://schemas.openxmlformats.org/drawingml/2006/picture">
                 <pic:pic>
                   <pic:nvPicPr>
-                    <pic:cNvPr id="0" name="image3.png"/>
+                    <pic:cNvPr id="0" name="image2.png"/>
                     <pic:cNvPicPr preferRelativeResize="0"/>
                   </pic:nvPicPr>
                   <pic:blipFill>
@@ -34838,7 +34838,7 @@
           <w:color w:val="444444"/>
           <w:rtl w:val="0"/>
         </w:rPr>
-        <w:t xml:space="preserve">The transformed records from your lambda function contain the recordId and result parameters.</w:t>
+        <w:t xml:space="preserve">The transformed records from your lambda function consist of the recordId and result parameters.</w:t>
       </w:r>
     </w:p>
     <w:p>
@@ -38281,7 +38281,7 @@
           <w:color w:val="444444"/>
           <w:rtl w:val="0"/>
         </w:rPr>
-        <w:t xml:space="preserve">Option D is correct. AWS Snowball moves data from your on premises environment to your AWS cloud environment in a one time batch. This wouldn’t work since you need real-time integration of your legacy data with your IoT data.</w:t>
+        <w:t xml:space="preserve">Option D is incorrect. AWS Snowball moves data from your on premises environment to your AWS cloud environment in a one time batch. This wouldn’t work since you need real-time integration of your legacy data with your IoT data.</w:t>
       </w:r>
     </w:p>
     <w:p>
@@ -45629,7 +45629,7 @@
           <w:color w:val="444444"/>
           <w:rtl w:val="0"/>
         </w:rPr>
-        <w:t xml:space="preserve">Option C is correct. When using the AWS Glue FindMatches ML Transform, if a record doesn’t have a match, it is assigned a unique label.</w:t>
+        <w:t xml:space="preserve">Option C is incorrect. When using the AWS Glue FindMatches ML Transform, if a record doesn’t have a match, it is assigned a unique label.</w:t>
       </w:r>
     </w:p>
     <w:p>
@@ -47682,7 +47682,7 @@
           <w:color w:val="444444"/>
           <w:rtl w:val="0"/>
         </w:rPr>
-        <w:t xml:space="preserve">You work for a computer peripheral manufacturer that builds printers, external hard drives, etc. You are on the machine learning team where you are currently building a machine learning model to be used to find anomalies in the functional behavior of your company’s line of printers. The printers generate IoT device messages that are streamed to your madel S3 bucket using Amazon Kinesis Data Streams. You have performed your data cleansing and data engineering of you IoT printer data. You are now ready to start training your model. You have chosen the Random Cut Forest SageMaker built-in algorithm for your model. You hope to find anomalies in your customer’s printer activity by looking for outlier observations using your Random Cut Forest based model. Finding these anomalies will help your company provide better customer service.</w:t>
+        <w:t xml:space="preserve">You work for a computer peripheral manufacturer that builds printers, external hard drives, etc. You are on the machine learning team where you are currently building a machine learning model to be used to find anomalies in the functional behavior of your company’s line of printers. The printers generate IoT device messages that are streamed to your model S3 bucket using Amazon Kinesis Data Streams. You have performed your data cleansing and data engineering of your IoT printer data. You are now ready to start training your model. You have chosen the Random Cut Forest SageMaker built-in algorithm for your model. You hope to find anomalies in your customer’s printer activity by looking for outlier observations using your Random Cut Forest based model. Finding these anomalies will help your company provide better customer service.</w:t>
       </w:r>
     </w:p>
     <w:p>
@@ -49464,7 +49464,7 @@
           <w:color w:val="444444"/>
           <w:rtl w:val="0"/>
         </w:rPr>
-        <w:t xml:space="preserve">You work for a farming equipment component manufacturer which builds farm product containers like corn silos, mike containers, etc. These containers have IoT sensors built into them that transmit information such as fill rate, capacity usage, etc. The IoT devices transmit their data back to your cloud environment via the MQTT protocol. You want to use a machine learning model to predict container usage buy region and by product stored. This information will help your management team use real-time dashboards to better understand their product marketing campaigns by region. You have created, trained, and deployed to Amazon SageMaker Hosting Services your model based on the Linear Learner algorithm. </w:t>
+        <w:t xml:space="preserve">You work for a farming equipment component manufacturer which builds farm product containers like corn silos, milk containers, etc. These containers have IoT sensors built into them that transmit information such as fill rate, capacity usage, etc. The IoT devices transmit their data back to your cloud environment via the MQTT protocol. You want to use a machine learning model to predict container usage buy region and by product stored. This information will help your management team use real-time dashboards to better understand their product marketing campaigns by region. You have created, trained, and deployed to Amazon SageMaker Hosting Services your model based on the Linear Learner algorithm. </w:t>
       </w:r>
     </w:p>
     <w:p>
@@ -50032,12 +50032,12 @@
           <wp:inline distB="114300" distT="114300" distL="114300" distR="114300">
             <wp:extent cx="5943600" cy="3035300"/>
             <wp:effectExtent b="0" l="0" r="0" t="0"/>
-            <wp:docPr id="3" name="image2.png"/>
+            <wp:docPr id="3" name="image3.png"/>
             <a:graphic>
               <a:graphicData uri="http://schemas.openxmlformats.org/drawingml/2006/picture">
                 <pic:pic>
                   <pic:nvPicPr>
-                    <pic:cNvPr id="0" name="image2.png"/>
+                    <pic:cNvPr id="0" name="image3.png"/>
                     <pic:cNvPicPr preferRelativeResize="0"/>
                   </pic:nvPicPr>
                   <pic:blipFill>

</xml_diff>